<commit_message>
Updated with more projects
</commit_message>
<xml_diff>
--- a/Resume.docx
+++ b/Resume.docx
@@ -199,6 +199,7 @@
           <w:szCs w:val="20"/>
         </w:rPr>
       </w:pPr>
+      <w:proofErr w:type="gramStart"/>
       <w:r>
         <w:rPr>
           <w:rFonts w:ascii="Times New Roman" w:hAnsi="Times New Roman"/>
@@ -283,6 +284,7 @@
         </w:rPr>
         <w:t>.edu</w:t>
       </w:r>
+      <w:proofErr w:type="gramEnd"/>
       <w:r>
         <w:rPr>
           <w:rFonts w:ascii="Times New Roman" w:hAnsi="Times New Roman"/>
@@ -2231,7 +2233,24 @@
           <w:sz w:val="20"/>
           <w:szCs w:val="20"/>
         </w:rPr>
-        <w:t>which is responsible for building the underlying framework for the Facebook API's. These API's are used by Facebook's 1</w:t>
+        <w:t xml:space="preserve">which is responsible for building the underlying framework for the </w:t>
+      </w:r>
+      <w:r>
+        <w:rPr>
+          <w:rFonts w:ascii="Times New Roman" w:hAnsi="Times New Roman"/>
+          <w:sz w:val="20"/>
+          <w:szCs w:val="20"/>
+          <w:vertAlign w:val="subscript"/>
+        </w:rPr>
+        <w:softHyphen/>
+      </w:r>
+      <w:r>
+        <w:rPr>
+          <w:rFonts w:ascii="Times New Roman" w:hAnsi="Times New Roman"/>
+          <w:sz w:val="20"/>
+          <w:szCs w:val="20"/>
+        </w:rPr>
+        <w:t>Facebook API's. These API's are used by Facebook's 1</w:t>
       </w:r>
       <w:r>
         <w:rPr>
@@ -2469,7 +2488,39 @@
           <w:sz w:val="20"/>
           <w:szCs w:val="20"/>
         </w:rPr>
-        <w:t xml:space="preserve">inished 3 hackathon projects, one of which won the intern hackathon and was </w:t>
+        <w:t xml:space="preserve">inished 3 hackathon projects, one of which won </w:t>
+      </w:r>
+      <w:r>
+        <w:rPr>
+          <w:rFonts w:ascii="Times New Roman" w:hAnsi="Times New Roman"/>
+          <w:sz w:val="20"/>
+          <w:szCs w:val="20"/>
+        </w:rPr>
+        <w:t>an</w:t>
+      </w:r>
+      <w:r>
+        <w:rPr>
+          <w:rFonts w:ascii="Times New Roman" w:hAnsi="Times New Roman"/>
+          <w:sz w:val="20"/>
+          <w:szCs w:val="20"/>
+        </w:rPr>
+        <w:t xml:space="preserve"> intern</w:t>
+      </w:r>
+      <w:r>
+        <w:rPr>
+          <w:rFonts w:ascii="Times New Roman" w:hAnsi="Times New Roman"/>
+          <w:sz w:val="20"/>
+          <w:szCs w:val="20"/>
+        </w:rPr>
+        <w:t>al</w:t>
+      </w:r>
+      <w:r>
+        <w:rPr>
+          <w:rFonts w:ascii="Times New Roman" w:hAnsi="Times New Roman"/>
+          <w:sz w:val="20"/>
+          <w:szCs w:val="20"/>
+        </w:rPr>
+        <w:t xml:space="preserve"> hackathon and was </w:t>
       </w:r>
       <w:r>
         <w:rPr>
@@ -2669,6 +2720,14 @@
         </w:rPr>
         <w:t>CTO include</w:t>
       </w:r>
+      <w:r>
+        <w:rPr>
+          <w:rFonts w:ascii="Times New Roman" w:hAnsi="Times New Roman"/>
+          <w:sz w:val="20"/>
+          <w:szCs w:val="20"/>
+        </w:rPr>
+        <w:t>d</w:t>
+      </w:r>
     </w:p>
     <w:p>
       <w:pPr>
@@ -2760,15 +2819,7 @@
           <w:sz w:val="20"/>
           <w:szCs w:val="20"/>
         </w:rPr>
-        <w:t xml:space="preserve">Getting feedback from users </w:t>
-      </w:r>
-      <w:r>
-        <w:rPr>
-          <w:rFonts w:ascii="Times New Roman" w:hAnsi="Times New Roman"/>
-          <w:sz w:val="20"/>
-          <w:szCs w:val="20"/>
-        </w:rPr>
-        <w:t>and addressing their concerns</w:t>
+        <w:t>Getting feedback from users and addressing their concerns</w:t>
       </w:r>
     </w:p>
     <w:p>
@@ -2821,7 +2872,39 @@
           <w:sz w:val="20"/>
           <w:szCs w:val="20"/>
         </w:rPr>
-        <w:t>, the first UCLA on campus accelerator.</w:t>
+        <w:t xml:space="preserve">, the UCLA on </w:t>
+      </w:r>
+      <w:r>
+        <w:rPr>
+          <w:rFonts w:ascii="Times New Roman" w:hAnsi="Times New Roman"/>
+          <w:sz w:val="20"/>
+          <w:szCs w:val="20"/>
+        </w:rPr>
+        <w:t>campu</w:t>
+      </w:r>
+      <w:r>
+        <w:rPr>
+          <w:rFonts w:ascii="Times New Roman" w:hAnsi="Times New Roman"/>
+          <w:sz w:val="20"/>
+          <w:szCs w:val="20"/>
+        </w:rPr>
+        <w:softHyphen/>
+      </w:r>
+      <w:r>
+        <w:rPr>
+          <w:rFonts w:ascii="Times New Roman" w:hAnsi="Times New Roman"/>
+          <w:sz w:val="20"/>
+          <w:szCs w:val="20"/>
+        </w:rPr>
+        <w:t>s</w:t>
+      </w:r>
+      <w:r>
+        <w:rPr>
+          <w:rFonts w:ascii="Times New Roman" w:hAnsi="Times New Roman"/>
+          <w:sz w:val="20"/>
+          <w:szCs w:val="20"/>
+        </w:rPr>
+        <w:t xml:space="preserve"> accelerator.</w:t>
       </w:r>
     </w:p>
     <w:p>
@@ -2902,6 +2985,16 @@
           <w:sz w:val="20"/>
           <w:szCs w:val="20"/>
         </w:rPr>
+        <w:t xml:space="preserve"> 24 Hour Hackathon</w:t>
+      </w:r>
+      <w:r>
+        <w:rPr>
+          <w:rFonts w:ascii="Times New Roman" w:hAnsi="Times New Roman"/>
+          <w:bCs/>
+          <w:position w:val="-1"/>
+          <w:sz w:val="20"/>
+          <w:szCs w:val="20"/>
+        </w:rPr>
         <w:tab/>
         <w:t>Honorable Mention 2013</w:t>
       </w:r>
@@ -2945,7 +3038,7 @@
           <w:sz w:val="20"/>
           <w:szCs w:val="20"/>
         </w:rPr>
-        <w:t xml:space="preserve">HackerRank Intern Coding Cup </w:t>
+        <w:t>HackerRank Intern Coding Cup</w:t>
       </w:r>
       <w:r>
         <w:rPr>
@@ -3286,7 +3379,20 @@
           <w:szCs w:val="20"/>
         </w:rPr>
         <w:tab/>
-        <w:t>24 Hour Google Hack For Good</w:t>
+        <w:t>24 Hour Google Hack</w:t>
+      </w:r>
+      <w:bookmarkStart w:id="0" w:name="_GoBack"/>
+      <w:bookmarkEnd w:id="0"/>
+      <w:r>
+        <w:rPr>
+          <w:rFonts w:ascii="Times New Roman" w:hAnsi="Times New Roman"/>
+          <w:bCs/>
+          <w:spacing w:val="1"/>
+          <w:position w:val="-1"/>
+          <w:sz w:val="20"/>
+          <w:szCs w:val="20"/>
+        </w:rPr>
+        <w:t xml:space="preserve"> For Good</w:t>
       </w:r>
       <w:r>
         <w:rPr>
@@ -3567,7 +3673,18 @@
           <w:sz w:val="20"/>
           <w:szCs w:val="20"/>
         </w:rPr>
-        <w:t>okbox and SendGrid W</w:t>
+        <w:t xml:space="preserve">okbox and SendGrid </w:t>
+      </w:r>
+      <w:r>
+        <w:rPr>
+          <w:rFonts w:ascii="Times New Roman" w:hAnsi="Times New Roman"/>
+          <w:bCs/>
+          <w:spacing w:val="1"/>
+          <w:position w:val="-1"/>
+          <w:sz w:val="20"/>
+          <w:szCs w:val="20"/>
+        </w:rPr>
+        <w:t>W</w:t>
       </w:r>
       <w:r>
         <w:rPr>
@@ -3661,7 +3778,22 @@
           <w:szCs w:val="20"/>
         </w:rPr>
         <w:tab/>
-        <w:t>July 2006-Present</w:t>
+      </w:r>
+      <w:r>
+        <w:rPr>
+          <w:rFonts w:ascii="Times New Roman" w:hAnsi="Times New Roman"/>
+          <w:sz w:val="20"/>
+          <w:szCs w:val="20"/>
+        </w:rPr>
+        <w:t xml:space="preserve">Started </w:t>
+      </w:r>
+      <w:r>
+        <w:rPr>
+          <w:rFonts w:ascii="Times New Roman" w:hAnsi="Times New Roman"/>
+          <w:sz w:val="20"/>
+          <w:szCs w:val="20"/>
+        </w:rPr>
+        <w:t>July 2006</w:t>
       </w:r>
     </w:p>
     <w:p>
@@ -3681,13 +3813,23 @@
           <w:szCs w:val="20"/>
         </w:rPr>
       </w:pPr>
-      <w:r>
-        <w:rPr>
-          <w:rFonts w:ascii="Times New Roman" w:hAnsi="Times New Roman"/>
-          <w:sz w:val="20"/>
-          <w:szCs w:val="20"/>
-        </w:rPr>
-        <w:t xml:space="preserve">DocTok, </w:t>
+      <w:proofErr w:type="spellStart"/>
+      <w:r>
+        <w:rPr>
+          <w:rFonts w:ascii="Times New Roman" w:hAnsi="Times New Roman"/>
+          <w:sz w:val="20"/>
+          <w:szCs w:val="20"/>
+        </w:rPr>
+        <w:t>DocTok</w:t>
+      </w:r>
+      <w:proofErr w:type="spellEnd"/>
+      <w:r>
+        <w:rPr>
+          <w:rFonts w:ascii="Times New Roman" w:hAnsi="Times New Roman"/>
+          <w:sz w:val="20"/>
+          <w:szCs w:val="20"/>
+        </w:rPr>
+        <w:t xml:space="preserve">, </w:t>
       </w:r>
       <w:r>
         <w:rPr>
@@ -3703,8 +3845,36 @@
           <w:sz w:val="20"/>
           <w:szCs w:val="20"/>
         </w:rPr>
-        <w:t>, MockTok, SongBox</w:t>
-      </w:r>
+        <w:t xml:space="preserve">, </w:t>
+      </w:r>
+      <w:proofErr w:type="spellStart"/>
+      <w:r>
+        <w:rPr>
+          <w:rFonts w:ascii="Times New Roman" w:hAnsi="Times New Roman"/>
+          <w:sz w:val="20"/>
+          <w:szCs w:val="20"/>
+        </w:rPr>
+        <w:t>MockTok</w:t>
+      </w:r>
+      <w:proofErr w:type="spellEnd"/>
+      <w:r>
+        <w:rPr>
+          <w:rFonts w:ascii="Times New Roman" w:hAnsi="Times New Roman"/>
+          <w:sz w:val="20"/>
+          <w:szCs w:val="20"/>
+        </w:rPr>
+        <w:t xml:space="preserve">, </w:t>
+      </w:r>
+      <w:proofErr w:type="spellStart"/>
+      <w:r>
+        <w:rPr>
+          <w:rFonts w:ascii="Times New Roman" w:hAnsi="Times New Roman"/>
+          <w:sz w:val="20"/>
+          <w:szCs w:val="20"/>
+        </w:rPr>
+        <w:t>SongBox</w:t>
+      </w:r>
+      <w:proofErr w:type="spellEnd"/>
       <w:r>
         <w:rPr>
           <w:rFonts w:ascii="Times New Roman" w:hAnsi="Times New Roman"/>
@@ -3712,6 +3882,212 @@
           <w:szCs w:val="20"/>
         </w:rPr>
         <w:t>, Facebook Birthday Responder</w:t>
+      </w:r>
+      <w:r>
+        <w:rPr>
+          <w:rFonts w:ascii="Times New Roman" w:hAnsi="Times New Roman"/>
+          <w:sz w:val="20"/>
+          <w:szCs w:val="20"/>
+        </w:rPr>
+        <w:t xml:space="preserve">, </w:t>
+      </w:r>
+      <w:r>
+        <w:rPr>
+          <w:rFonts w:ascii="Times New Roman" w:hAnsi="Times New Roman"/>
+          <w:sz w:val="20"/>
+          <w:szCs w:val="20"/>
+        </w:rPr>
+        <w:t>A</w:t>
+      </w:r>
+      <w:r>
+        <w:rPr>
+          <w:rFonts w:ascii="Times New Roman" w:hAnsi="Times New Roman"/>
+          <w:sz w:val="20"/>
+          <w:szCs w:val="20"/>
+        </w:rPr>
+        <w:t>/</w:t>
+      </w:r>
+      <w:r>
+        <w:rPr>
+          <w:rFonts w:ascii="Times New Roman" w:hAnsi="Times New Roman"/>
+          <w:sz w:val="20"/>
+          <w:szCs w:val="20"/>
+        </w:rPr>
+        <w:t>B Test Your Life</w:t>
+      </w:r>
+      <w:r>
+        <w:rPr>
+          <w:rFonts w:ascii="Times New Roman" w:hAnsi="Times New Roman"/>
+          <w:sz w:val="20"/>
+          <w:szCs w:val="20"/>
+        </w:rPr>
+        <w:t xml:space="preserve">, </w:t>
+      </w:r>
+      <w:proofErr w:type="spellStart"/>
+      <w:r>
+        <w:rPr>
+          <w:rFonts w:ascii="Times New Roman" w:hAnsi="Times New Roman"/>
+          <w:sz w:val="20"/>
+          <w:szCs w:val="20"/>
+        </w:rPr>
+        <w:t>FaceGraph</w:t>
+      </w:r>
+      <w:proofErr w:type="spellEnd"/>
+      <w:r>
+        <w:rPr>
+          <w:rFonts w:ascii="Times New Roman" w:hAnsi="Times New Roman"/>
+          <w:sz w:val="20"/>
+          <w:szCs w:val="20"/>
+        </w:rPr>
+        <w:t xml:space="preserve">, </w:t>
+      </w:r>
+      <w:proofErr w:type="spellStart"/>
+      <w:r>
+        <w:rPr>
+          <w:rFonts w:ascii="Times New Roman" w:hAnsi="Times New Roman"/>
+          <w:sz w:val="20"/>
+          <w:szCs w:val="20"/>
+        </w:rPr>
+        <w:t>SkillPath</w:t>
+      </w:r>
+      <w:proofErr w:type="spellEnd"/>
+      <w:r>
+        <w:rPr>
+          <w:rFonts w:ascii="Times New Roman" w:hAnsi="Times New Roman"/>
+          <w:sz w:val="20"/>
+          <w:szCs w:val="20"/>
+        </w:rPr>
+        <w:t xml:space="preserve">, </w:t>
+      </w:r>
+      <w:proofErr w:type="spellStart"/>
+      <w:r>
+        <w:rPr>
+          <w:rFonts w:ascii="Times New Roman" w:hAnsi="Times New Roman"/>
+          <w:sz w:val="20"/>
+          <w:szCs w:val="20"/>
+        </w:rPr>
+        <w:t>RoadTrip</w:t>
+      </w:r>
+      <w:proofErr w:type="spellEnd"/>
+      <w:r>
+        <w:rPr>
+          <w:rFonts w:ascii="Times New Roman" w:hAnsi="Times New Roman"/>
+          <w:sz w:val="20"/>
+          <w:szCs w:val="20"/>
+        </w:rPr>
+        <w:t>, Browser with Friends</w:t>
+      </w:r>
+    </w:p>
+    <w:p>
+      <w:pPr>
+        <w:widowControl w:val="0"/>
+        <w:tabs>
+          <w:tab w:val="left" w:pos="1980"/>
+          <w:tab w:val="right" w:pos="10980"/>
+        </w:tabs>
+        <w:autoSpaceDE w:val="0"/>
+        <w:autoSpaceDN w:val="0"/>
+        <w:adjustRightInd w:val="0"/>
+        <w:spacing w:after="0" w:line="240" w:lineRule="auto"/>
+        <w:ind w:left="1980" w:hanging="90"/>
+        <w:rPr>
+          <w:rFonts w:ascii="Times New Roman" w:hAnsi="Times New Roman"/>
+          <w:sz w:val="20"/>
+          <w:szCs w:val="20"/>
+        </w:rPr>
+      </w:pPr>
+      <w:r>
+        <w:rPr>
+          <w:rFonts w:ascii="Times New Roman" w:hAnsi="Times New Roman"/>
+          <w:b/>
+          <w:bCs/>
+          <w:sz w:val="20"/>
+          <w:szCs w:val="20"/>
+        </w:rPr>
+        <w:t xml:space="preserve">  </w:t>
+      </w:r>
+      <w:proofErr w:type="gramStart"/>
+      <w:r>
+        <w:rPr>
+          <w:rFonts w:ascii="Times New Roman" w:hAnsi="Times New Roman"/>
+          <w:b/>
+          <w:bCs/>
+          <w:sz w:val="20"/>
+          <w:szCs w:val="20"/>
+        </w:rPr>
+        <w:t>iOS</w:t>
+      </w:r>
+      <w:proofErr w:type="gramEnd"/>
+      <w:r>
+        <w:rPr>
+          <w:rFonts w:ascii="Times New Roman" w:hAnsi="Times New Roman"/>
+          <w:b/>
+          <w:bCs/>
+          <w:sz w:val="20"/>
+          <w:szCs w:val="20"/>
+        </w:rPr>
+        <w:t xml:space="preserve"> Programming</w:t>
+      </w:r>
+      <w:r>
+        <w:rPr>
+          <w:rFonts w:ascii="Times New Roman" w:hAnsi="Times New Roman"/>
+          <w:bCs/>
+          <w:sz w:val="20"/>
+          <w:szCs w:val="20"/>
+        </w:rPr>
+        <w:tab/>
+      </w:r>
+      <w:r>
+        <w:rPr>
+          <w:rFonts w:ascii="Times New Roman" w:hAnsi="Times New Roman"/>
+          <w:bCs/>
+          <w:sz w:val="20"/>
+          <w:szCs w:val="20"/>
+        </w:rPr>
+        <w:t xml:space="preserve">Started </w:t>
+      </w:r>
+      <w:r>
+        <w:rPr>
+          <w:rFonts w:ascii="Times New Roman" w:hAnsi="Times New Roman"/>
+          <w:bCs/>
+          <w:sz w:val="20"/>
+          <w:szCs w:val="20"/>
+        </w:rPr>
+        <w:t>August 2010</w:t>
+      </w:r>
+    </w:p>
+    <w:p>
+      <w:pPr>
+        <w:widowControl w:val="0"/>
+        <w:tabs>
+          <w:tab w:val="left" w:pos="1980"/>
+        </w:tabs>
+        <w:autoSpaceDE w:val="0"/>
+        <w:autoSpaceDN w:val="0"/>
+        <w:adjustRightInd w:val="0"/>
+        <w:spacing w:after="0" w:line="240" w:lineRule="auto"/>
+        <w:ind w:left="1980"/>
+        <w:rPr>
+          <w:rFonts w:ascii="Times New Roman" w:hAnsi="Times New Roman"/>
+          <w:sz w:val="20"/>
+          <w:szCs w:val="20"/>
+        </w:rPr>
+      </w:pPr>
+      <w:r>
+        <w:rPr>
+          <w:rFonts w:ascii="Times New Roman" w:hAnsi="Times New Roman"/>
+          <w:sz w:val="20"/>
+          <w:szCs w:val="20"/>
+        </w:rPr>
+        <w:t>NJROTC Reference App, 100+ Must Read Business Books, College Archery Scores</w:t>
+      </w:r>
+      <w:r>
+        <w:rPr>
+          <w:rFonts w:ascii="Times New Roman" w:hAnsi="Times New Roman"/>
+          <w:sz w:val="20"/>
+          <w:szCs w:val="20"/>
+        </w:rPr>
+        <w:t>, Barcode Scanner</w:t>
       </w:r>
     </w:p>
     <w:p>
@@ -3739,7 +4115,16 @@
           <w:sz w:val="20"/>
           <w:szCs w:val="20"/>
         </w:rPr>
-        <w:t>Java Programming</w:t>
+        <w:t>Pebble</w:t>
+      </w:r>
+      <w:r>
+        <w:rPr>
+          <w:rFonts w:ascii="Times New Roman" w:hAnsi="Times New Roman"/>
+          <w:b/>
+          <w:sz w:val="20"/>
+          <w:szCs w:val="20"/>
+        </w:rPr>
+        <w:t xml:space="preserve"> Programming</w:t>
       </w:r>
       <w:r>
         <w:rPr>
@@ -3748,7 +4133,22 @@
           <w:szCs w:val="20"/>
         </w:rPr>
         <w:tab/>
-        <w:t>September 2007-Present</w:t>
+      </w:r>
+      <w:r>
+        <w:rPr>
+          <w:rFonts w:ascii="Times New Roman" w:hAnsi="Times New Roman"/>
+          <w:sz w:val="20"/>
+          <w:szCs w:val="20"/>
+        </w:rPr>
+        <w:t xml:space="preserve">Started </w:t>
+      </w:r>
+      <w:r>
+        <w:rPr>
+          <w:rFonts w:ascii="Times New Roman" w:hAnsi="Times New Roman"/>
+          <w:sz w:val="20"/>
+          <w:szCs w:val="20"/>
+        </w:rPr>
+        <w:t>April 2013</w:t>
       </w:r>
     </w:p>
     <w:p>
@@ -3774,46 +4174,15 @@
           <w:sz w:val="20"/>
           <w:szCs w:val="20"/>
         </w:rPr>
-        <w:t>Yahoo Messenger Text to Speech, Trait Assocation Mapping, US Patent Office Labeling</w:t>
-      </w:r>
-    </w:p>
-    <w:p>
-      <w:pPr>
-        <w:widowControl w:val="0"/>
-        <w:tabs>
-          <w:tab w:val="left" w:pos="1980"/>
-          <w:tab w:val="right" w:pos="10980"/>
-        </w:tabs>
-        <w:autoSpaceDE w:val="0"/>
-        <w:autoSpaceDN w:val="0"/>
-        <w:adjustRightInd w:val="0"/>
-        <w:spacing w:after="0" w:line="240" w:lineRule="auto"/>
-        <w:ind w:left="1980" w:hanging="90"/>
-        <w:rPr>
-          <w:rFonts w:ascii="Times New Roman" w:hAnsi="Times New Roman"/>
-          <w:sz w:val="20"/>
-          <w:szCs w:val="20"/>
-        </w:rPr>
-      </w:pPr>
-      <w:r>
-        <w:rPr>
-          <w:rFonts w:ascii="Times New Roman" w:hAnsi="Times New Roman"/>
-          <w:b/>
-          <w:bCs/>
-          <w:sz w:val="20"/>
-          <w:szCs w:val="20"/>
-        </w:rPr>
-        <w:t xml:space="preserve">  iOS Programming</w:t>
-      </w:r>
-      <w:r>
-        <w:rPr>
-          <w:rFonts w:ascii="Times New Roman" w:hAnsi="Times New Roman"/>
-          <w:bCs/>
-          <w:sz w:val="20"/>
-          <w:szCs w:val="20"/>
-        </w:rPr>
-        <w:tab/>
-        <w:t>August 2010-</w:t>
+        <w:t>Flick</w:t>
+      </w:r>
+      <w:r>
+        <w:rPr>
+          <w:rFonts w:ascii="Times New Roman" w:hAnsi="Times New Roman"/>
+          <w:sz w:val="20"/>
+          <w:szCs w:val="20"/>
+        </w:rPr>
+        <w:t>, Pebble Control</w:t>
       </w:r>
       <w:r>
         <w:rPr>
@@ -3822,48 +4191,6 @@
           <w:szCs w:val="20"/>
         </w:rPr>
         <w:t xml:space="preserve"> </w:t>
-      </w:r>
-      <w:r>
-        <w:rPr>
-          <w:rFonts w:ascii="Times New Roman" w:hAnsi="Times New Roman"/>
-          <w:sz w:val="20"/>
-          <w:szCs w:val="20"/>
-        </w:rPr>
-        <w:t>Present</w:t>
-      </w:r>
-    </w:p>
-    <w:p>
-      <w:pPr>
-        <w:widowControl w:val="0"/>
-        <w:tabs>
-          <w:tab w:val="left" w:pos="1980"/>
-        </w:tabs>
-        <w:autoSpaceDE w:val="0"/>
-        <w:autoSpaceDN w:val="0"/>
-        <w:adjustRightInd w:val="0"/>
-        <w:spacing w:after="0" w:line="240" w:lineRule="auto"/>
-        <w:ind w:left="1980"/>
-        <w:rPr>
-          <w:rFonts w:ascii="Times New Roman" w:hAnsi="Times New Roman"/>
-          <w:sz w:val="20"/>
-          <w:szCs w:val="20"/>
-        </w:rPr>
-      </w:pPr>
-      <w:r>
-        <w:rPr>
-          <w:rFonts w:ascii="Times New Roman" w:hAnsi="Times New Roman"/>
-          <w:sz w:val="20"/>
-          <w:szCs w:val="20"/>
-        </w:rPr>
-        <w:t>NJROTC Reference App, 100+ Must Read Business Books, College Archery Scores</w:t>
-      </w:r>
-      <w:r>
-        <w:rPr>
-          <w:rFonts w:ascii="Times New Roman" w:hAnsi="Times New Roman"/>
-          <w:sz w:val="20"/>
-          <w:szCs w:val="20"/>
-        </w:rPr>
-        <w:t>, Barcode Scanner</w:t>
       </w:r>
     </w:p>
     <w:p>
@@ -3884,57 +4211,42 @@
           <w:szCs w:val="20"/>
         </w:rPr>
       </w:pPr>
-      <w:r>
-        <w:rPr>
-          <w:rFonts w:ascii="Times New Roman" w:hAnsi="Times New Roman"/>
-          <w:b/>
-          <w:sz w:val="20"/>
-          <w:szCs w:val="20"/>
-        </w:rPr>
-        <w:t>Android Phone Programming</w:t>
-      </w:r>
-      <w:r>
-        <w:rPr>
-          <w:rFonts w:ascii="Times New Roman" w:hAnsi="Times New Roman"/>
+      <w:proofErr w:type="spellStart"/>
+      <w:r>
+        <w:rPr>
+          <w:rFonts w:ascii="Times New Roman" w:hAnsi="Times New Roman"/>
+          <w:b/>
+          <w:sz w:val="20"/>
+          <w:szCs w:val="20"/>
+        </w:rPr>
+        <w:t>WebGL</w:t>
+      </w:r>
+      <w:proofErr w:type="spellEnd"/>
+      <w:r>
+        <w:rPr>
+          <w:rFonts w:ascii="Times New Roman" w:hAnsi="Times New Roman"/>
+          <w:b/>
+          <w:sz w:val="20"/>
+          <w:szCs w:val="20"/>
+        </w:rPr>
+        <w:t xml:space="preserve"> Programming</w:t>
+      </w:r>
+      <w:r>
+        <w:rPr>
+          <w:rFonts w:ascii="Times New Roman" w:hAnsi="Times New Roman"/>
+          <w:b/>
           <w:sz w:val="20"/>
           <w:szCs w:val="20"/>
         </w:rPr>
         <w:tab/>
-        <w:t>May 2012-Present</w:t>
-      </w:r>
-    </w:p>
-    <w:p>
-      <w:pPr>
-        <w:widowControl w:val="0"/>
-        <w:tabs>
-          <w:tab w:val="left" w:pos="1980"/>
-        </w:tabs>
-        <w:autoSpaceDE w:val="0"/>
-        <w:autoSpaceDN w:val="0"/>
-        <w:adjustRightInd w:val="0"/>
-        <w:spacing w:after="0" w:line="240" w:lineRule="auto"/>
-        <w:ind w:left="1980"/>
-        <w:rPr>
-          <w:rFonts w:ascii="Times New Roman" w:hAnsi="Times New Roman"/>
-          <w:sz w:val="20"/>
-          <w:szCs w:val="20"/>
-        </w:rPr>
-      </w:pPr>
-      <w:r>
-        <w:rPr>
-          <w:rFonts w:ascii="Times New Roman" w:hAnsi="Times New Roman"/>
-          <w:sz w:val="20"/>
-          <w:szCs w:val="20"/>
-        </w:rPr>
-        <w:t>College Archery Scores</w:t>
-      </w:r>
-      <w:r>
-        <w:rPr>
-          <w:rFonts w:ascii="Times New Roman" w:hAnsi="Times New Roman"/>
-          <w:sz w:val="20"/>
-          <w:szCs w:val="20"/>
-        </w:rPr>
-        <w:t>, Barcode Scanner</w:t>
+      </w:r>
+      <w:r>
+        <w:rPr>
+          <w:rFonts w:ascii="Times New Roman" w:hAnsi="Times New Roman"/>
+          <w:sz w:val="20"/>
+          <w:szCs w:val="20"/>
+        </w:rPr>
+        <w:t>Started December 2012</w:t>
       </w:r>
     </w:p>
     <w:p>
@@ -3958,47 +4270,21 @@
       <w:r>
         <w:rPr>
           <w:rFonts w:ascii="Times New Roman" w:hAnsi="Times New Roman"/>
-          <w:b/>
-          <w:sz w:val="20"/>
-          <w:szCs w:val="20"/>
-        </w:rPr>
-        <w:t>Windows Phone Programming</w:t>
-      </w:r>
-      <w:r>
-        <w:rPr>
-          <w:rFonts w:ascii="Times New Roman" w:hAnsi="Times New Roman"/>
-          <w:sz w:val="20"/>
-          <w:szCs w:val="20"/>
-        </w:rPr>
-        <w:tab/>
-        <w:t>January 2012-Present</w:t>
-      </w:r>
-    </w:p>
-    <w:p>
-      <w:pPr>
-        <w:widowControl w:val="0"/>
-        <w:tabs>
-          <w:tab w:val="left" w:pos="1980"/>
-        </w:tabs>
-        <w:autoSpaceDE w:val="0"/>
-        <w:autoSpaceDN w:val="0"/>
-        <w:adjustRightInd w:val="0"/>
-        <w:spacing w:after="0" w:line="240" w:lineRule="auto"/>
-        <w:ind w:left="1980"/>
-        <w:rPr>
-          <w:rFonts w:ascii="Times New Roman" w:hAnsi="Times New Roman"/>
-          <w:sz w:val="20"/>
-          <w:szCs w:val="20"/>
-        </w:rPr>
-      </w:pPr>
-      <w:r>
-        <w:rPr>
-          <w:rFonts w:ascii="Times New Roman" w:hAnsi="Times New Roman"/>
-          <w:sz w:val="20"/>
-          <w:szCs w:val="20"/>
-        </w:rPr>
-        <w:t>Mastermind Game</w:t>
-      </w:r>
+          <w:sz w:val="20"/>
+          <w:szCs w:val="20"/>
+        </w:rPr>
+        <w:t xml:space="preserve">Facebook Data City, </w:t>
+      </w:r>
+      <w:proofErr w:type="spellStart"/>
+      <w:r>
+        <w:rPr>
+          <w:rFonts w:ascii="Times New Roman" w:hAnsi="Times New Roman"/>
+          <w:sz w:val="20"/>
+          <w:szCs w:val="20"/>
+        </w:rPr>
+        <w:t>SmashCraft</w:t>
+      </w:r>
+      <w:proofErr w:type="spellEnd"/>
     </w:p>
     <w:p>
       <w:pPr>
@@ -4018,14 +4304,25 @@
           <w:szCs w:val="20"/>
         </w:rPr>
       </w:pPr>
-      <w:r>
-        <w:rPr>
-          <w:rFonts w:ascii="Times New Roman" w:hAnsi="Times New Roman"/>
-          <w:b/>
-          <w:sz w:val="20"/>
-          <w:szCs w:val="20"/>
-        </w:rPr>
-        <w:t>Kinect for Windows Programming</w:t>
+      <w:proofErr w:type="spellStart"/>
+      <w:r>
+        <w:rPr>
+          <w:rFonts w:ascii="Times New Roman" w:hAnsi="Times New Roman"/>
+          <w:b/>
+          <w:sz w:val="20"/>
+          <w:szCs w:val="20"/>
+        </w:rPr>
+        <w:t>Kinect</w:t>
+      </w:r>
+      <w:proofErr w:type="spellEnd"/>
+      <w:r>
+        <w:rPr>
+          <w:rFonts w:ascii="Times New Roman" w:hAnsi="Times New Roman"/>
+          <w:b/>
+          <w:sz w:val="20"/>
+          <w:szCs w:val="20"/>
+        </w:rPr>
+        <w:t xml:space="preserve"> for Windows Programming</w:t>
       </w:r>
       <w:r>
         <w:rPr>
@@ -4034,7 +4331,22 @@
           <w:szCs w:val="20"/>
         </w:rPr>
         <w:tab/>
-        <w:t>June 2011-December 2011</w:t>
+      </w:r>
+      <w:r>
+        <w:rPr>
+          <w:rFonts w:ascii="Times New Roman" w:hAnsi="Times New Roman"/>
+          <w:sz w:val="20"/>
+          <w:szCs w:val="20"/>
+        </w:rPr>
+        <w:t xml:space="preserve">Started </w:t>
+      </w:r>
+      <w:r>
+        <w:rPr>
+          <w:rFonts w:ascii="Times New Roman" w:hAnsi="Times New Roman"/>
+          <w:sz w:val="20"/>
+          <w:szCs w:val="20"/>
+        </w:rPr>
+        <w:t>June 2011</w:t>
       </w:r>
     </w:p>
     <w:p>
@@ -4088,6 +4400,733 @@
         <w:autoSpaceDN w:val="0"/>
         <w:adjustRightInd w:val="0"/>
         <w:spacing w:after="0" w:line="240" w:lineRule="auto"/>
+        <w:ind w:left="1980" w:hanging="1890"/>
+        <w:rPr>
+          <w:rFonts w:ascii="Times New Roman" w:hAnsi="Times New Roman"/>
+          <w:spacing w:val="1"/>
+          <w:sz w:val="20"/>
+          <w:szCs w:val="20"/>
+        </w:rPr>
+      </w:pPr>
+      <w:r>
+        <w:rPr>
+          <w:rFonts w:ascii="Times New Roman" w:hAnsi="Times New Roman"/>
+          <w:b/>
+          <w:bCs/>
+          <w:sz w:val="20"/>
+          <w:szCs w:val="20"/>
+        </w:rPr>
+        <w:t>S</w:t>
+      </w:r>
+      <w:r>
+        <w:rPr>
+          <w:rFonts w:ascii="Times New Roman" w:hAnsi="Times New Roman"/>
+          <w:b/>
+          <w:bCs/>
+          <w:spacing w:val="3"/>
+          <w:sz w:val="20"/>
+          <w:szCs w:val="20"/>
+        </w:rPr>
+        <w:t>K</w:t>
+      </w:r>
+      <w:r>
+        <w:rPr>
+          <w:rFonts w:ascii="Times New Roman" w:hAnsi="Times New Roman"/>
+          <w:b/>
+          <w:bCs/>
+          <w:spacing w:val="-1"/>
+          <w:sz w:val="20"/>
+          <w:szCs w:val="20"/>
+        </w:rPr>
+        <w:t>I</w:t>
+      </w:r>
+      <w:r>
+        <w:rPr>
+          <w:rFonts w:ascii="Times New Roman" w:hAnsi="Times New Roman"/>
+          <w:b/>
+          <w:bCs/>
+          <w:spacing w:val="1"/>
+          <w:sz w:val="20"/>
+          <w:szCs w:val="20"/>
+        </w:rPr>
+        <w:t>L</w:t>
+      </w:r>
+      <w:r>
+        <w:rPr>
+          <w:rFonts w:ascii="Times New Roman" w:hAnsi="Times New Roman"/>
+          <w:b/>
+          <w:bCs/>
+          <w:spacing w:val="-1"/>
+          <w:sz w:val="20"/>
+          <w:szCs w:val="20"/>
+        </w:rPr>
+        <w:t>L</w:t>
+      </w:r>
+      <w:r>
+        <w:rPr>
+          <w:rFonts w:ascii="Times New Roman" w:hAnsi="Times New Roman"/>
+          <w:b/>
+          <w:bCs/>
+          <w:sz w:val="20"/>
+          <w:szCs w:val="20"/>
+        </w:rPr>
+        <w:t>S</w:t>
+      </w:r>
+      <w:r>
+        <w:rPr>
+          <w:rFonts w:ascii="Times New Roman" w:hAnsi="Times New Roman"/>
+          <w:b/>
+          <w:bCs/>
+          <w:sz w:val="20"/>
+          <w:szCs w:val="20"/>
+        </w:rPr>
+        <w:tab/>
+      </w:r>
+      <w:r>
+        <w:rPr>
+          <w:rFonts w:ascii="Times New Roman" w:hAnsi="Times New Roman"/>
+          <w:spacing w:val="2"/>
+          <w:sz w:val="20"/>
+          <w:szCs w:val="20"/>
+        </w:rPr>
+        <w:t>P</w:t>
+      </w:r>
+      <w:r>
+        <w:rPr>
+          <w:rFonts w:ascii="Times New Roman" w:hAnsi="Times New Roman"/>
+          <w:spacing w:val="1"/>
+          <w:sz w:val="20"/>
+          <w:szCs w:val="20"/>
+        </w:rPr>
+        <w:t>ro</w:t>
+      </w:r>
+      <w:r>
+        <w:rPr>
+          <w:rFonts w:ascii="Times New Roman" w:hAnsi="Times New Roman"/>
+          <w:spacing w:val="-1"/>
+          <w:sz w:val="20"/>
+          <w:szCs w:val="20"/>
+        </w:rPr>
+        <w:t>g</w:t>
+      </w:r>
+      <w:r>
+        <w:rPr>
+          <w:rFonts w:ascii="Times New Roman" w:hAnsi="Times New Roman"/>
+          <w:spacing w:val="1"/>
+          <w:sz w:val="20"/>
+          <w:szCs w:val="20"/>
+        </w:rPr>
+        <w:t>r</w:t>
+      </w:r>
+      <w:r>
+        <w:rPr>
+          <w:rFonts w:ascii="Times New Roman" w:hAnsi="Times New Roman"/>
+          <w:sz w:val="20"/>
+          <w:szCs w:val="20"/>
+        </w:rPr>
+        <w:t>a</w:t>
+      </w:r>
+      <w:r>
+        <w:rPr>
+          <w:rFonts w:ascii="Times New Roman" w:hAnsi="Times New Roman"/>
+          <w:spacing w:val="-1"/>
+          <w:sz w:val="20"/>
+          <w:szCs w:val="20"/>
+        </w:rPr>
+        <w:t>mm</w:t>
+      </w:r>
+      <w:r>
+        <w:rPr>
+          <w:rFonts w:ascii="Times New Roman" w:hAnsi="Times New Roman"/>
+          <w:spacing w:val="2"/>
+          <w:sz w:val="20"/>
+          <w:szCs w:val="20"/>
+        </w:rPr>
+        <w:t>i</w:t>
+      </w:r>
+      <w:r>
+        <w:rPr>
+          <w:rFonts w:ascii="Times New Roman" w:hAnsi="Times New Roman"/>
+          <w:spacing w:val="-1"/>
+          <w:sz w:val="20"/>
+          <w:szCs w:val="20"/>
+        </w:rPr>
+        <w:t>n</w:t>
+      </w:r>
+      <w:r>
+        <w:rPr>
+          <w:rFonts w:ascii="Times New Roman" w:hAnsi="Times New Roman"/>
+          <w:sz w:val="20"/>
+          <w:szCs w:val="20"/>
+        </w:rPr>
+        <w:t>g</w:t>
+      </w:r>
+      <w:r>
+        <w:rPr>
+          <w:rFonts w:ascii="Times New Roman" w:hAnsi="Times New Roman"/>
+          <w:spacing w:val="-10"/>
+          <w:sz w:val="20"/>
+          <w:szCs w:val="20"/>
+        </w:rPr>
+        <w:t xml:space="preserve"> </w:t>
+      </w:r>
+      <w:r>
+        <w:rPr>
+          <w:rFonts w:ascii="Times New Roman" w:hAnsi="Times New Roman"/>
+          <w:sz w:val="20"/>
+          <w:szCs w:val="20"/>
+        </w:rPr>
+        <w:t>S</w:t>
+      </w:r>
+      <w:r>
+        <w:rPr>
+          <w:rFonts w:ascii="Times New Roman" w:hAnsi="Times New Roman"/>
+          <w:spacing w:val="-2"/>
+          <w:sz w:val="20"/>
+          <w:szCs w:val="20"/>
+        </w:rPr>
+        <w:t>k</w:t>
+      </w:r>
+      <w:r>
+        <w:rPr>
+          <w:rFonts w:ascii="Times New Roman" w:hAnsi="Times New Roman"/>
+          <w:sz w:val="20"/>
+          <w:szCs w:val="20"/>
+        </w:rPr>
+        <w:t>i</w:t>
+      </w:r>
+      <w:r>
+        <w:rPr>
+          <w:rFonts w:ascii="Times New Roman" w:hAnsi="Times New Roman"/>
+          <w:spacing w:val="2"/>
+          <w:sz w:val="20"/>
+          <w:szCs w:val="20"/>
+        </w:rPr>
+        <w:t>l</w:t>
+      </w:r>
+      <w:r>
+        <w:rPr>
+          <w:rFonts w:ascii="Times New Roman" w:hAnsi="Times New Roman"/>
+          <w:sz w:val="20"/>
+          <w:szCs w:val="20"/>
+        </w:rPr>
+        <w:t>l</w:t>
+      </w:r>
+      <w:r>
+        <w:rPr>
+          <w:rFonts w:ascii="Times New Roman" w:hAnsi="Times New Roman"/>
+          <w:spacing w:val="-1"/>
+          <w:sz w:val="20"/>
+          <w:szCs w:val="20"/>
+        </w:rPr>
+        <w:t>s</w:t>
+      </w:r>
+      <w:r>
+        <w:rPr>
+          <w:rFonts w:ascii="Times New Roman" w:hAnsi="Times New Roman"/>
+          <w:sz w:val="20"/>
+          <w:szCs w:val="20"/>
+        </w:rPr>
+        <w:t>:</w:t>
+      </w:r>
+      <w:r>
+        <w:rPr>
+          <w:rFonts w:ascii="Times New Roman" w:hAnsi="Times New Roman"/>
+          <w:spacing w:val="48"/>
+          <w:sz w:val="20"/>
+          <w:szCs w:val="20"/>
+        </w:rPr>
+        <w:t xml:space="preserve"> </w:t>
+      </w:r>
+      <w:r>
+        <w:rPr>
+          <w:rFonts w:ascii="Times New Roman" w:hAnsi="Times New Roman"/>
+          <w:spacing w:val="2"/>
+          <w:sz w:val="20"/>
+          <w:szCs w:val="20"/>
+        </w:rPr>
+        <w:t>P</w:t>
+      </w:r>
+      <w:r>
+        <w:rPr>
+          <w:rFonts w:ascii="Times New Roman" w:hAnsi="Times New Roman"/>
+          <w:spacing w:val="1"/>
+          <w:sz w:val="20"/>
+          <w:szCs w:val="20"/>
+        </w:rPr>
+        <w:t>ro</w:t>
+      </w:r>
+      <w:r>
+        <w:rPr>
+          <w:rFonts w:ascii="Times New Roman" w:hAnsi="Times New Roman"/>
+          <w:spacing w:val="-1"/>
+          <w:sz w:val="20"/>
+          <w:szCs w:val="20"/>
+        </w:rPr>
+        <w:t>g</w:t>
+      </w:r>
+      <w:r>
+        <w:rPr>
+          <w:rFonts w:ascii="Times New Roman" w:hAnsi="Times New Roman"/>
+          <w:spacing w:val="1"/>
+          <w:sz w:val="20"/>
+          <w:szCs w:val="20"/>
+        </w:rPr>
+        <w:t>r</w:t>
+      </w:r>
+      <w:r>
+        <w:rPr>
+          <w:rFonts w:ascii="Times New Roman" w:hAnsi="Times New Roman"/>
+          <w:spacing w:val="3"/>
+          <w:sz w:val="20"/>
+          <w:szCs w:val="20"/>
+        </w:rPr>
+        <w:t>a</w:t>
+      </w:r>
+      <w:r>
+        <w:rPr>
+          <w:rFonts w:ascii="Times New Roman" w:hAnsi="Times New Roman"/>
+          <w:spacing w:val="-1"/>
+          <w:sz w:val="20"/>
+          <w:szCs w:val="20"/>
+        </w:rPr>
+        <w:t>mm</w:t>
+      </w:r>
+      <w:r>
+        <w:rPr>
+          <w:rFonts w:ascii="Times New Roman" w:hAnsi="Times New Roman"/>
+          <w:spacing w:val="2"/>
+          <w:sz w:val="20"/>
+          <w:szCs w:val="20"/>
+        </w:rPr>
+        <w:t>i</w:t>
+      </w:r>
+      <w:r>
+        <w:rPr>
+          <w:rFonts w:ascii="Times New Roman" w:hAnsi="Times New Roman"/>
+          <w:spacing w:val="-1"/>
+          <w:sz w:val="20"/>
+          <w:szCs w:val="20"/>
+        </w:rPr>
+        <w:t>n</w:t>
+      </w:r>
+      <w:r>
+        <w:rPr>
+          <w:rFonts w:ascii="Times New Roman" w:hAnsi="Times New Roman"/>
+          <w:sz w:val="20"/>
+          <w:szCs w:val="20"/>
+        </w:rPr>
+        <w:t>g</w:t>
+      </w:r>
+      <w:r>
+        <w:rPr>
+          <w:rFonts w:ascii="Times New Roman" w:hAnsi="Times New Roman"/>
+          <w:spacing w:val="-12"/>
+          <w:sz w:val="20"/>
+          <w:szCs w:val="20"/>
+        </w:rPr>
+        <w:t xml:space="preserve"> </w:t>
+      </w:r>
+      <w:r>
+        <w:rPr>
+          <w:rFonts w:ascii="Times New Roman" w:hAnsi="Times New Roman"/>
+          <w:spacing w:val="2"/>
+          <w:sz w:val="20"/>
+          <w:szCs w:val="20"/>
+        </w:rPr>
+        <w:t>i</w:t>
+      </w:r>
+      <w:r>
+        <w:rPr>
+          <w:rFonts w:ascii="Times New Roman" w:hAnsi="Times New Roman"/>
+          <w:sz w:val="20"/>
+          <w:szCs w:val="20"/>
+        </w:rPr>
+        <w:t>n</w:t>
+      </w:r>
+      <w:r>
+        <w:rPr>
+          <w:rFonts w:ascii="Times New Roman" w:hAnsi="Times New Roman"/>
+          <w:spacing w:val="-3"/>
+          <w:sz w:val="20"/>
+          <w:szCs w:val="20"/>
+        </w:rPr>
+        <w:t xml:space="preserve"> </w:t>
+      </w:r>
+      <w:r>
+        <w:rPr>
+          <w:rFonts w:ascii="Times New Roman" w:hAnsi="Times New Roman"/>
+          <w:spacing w:val="-1"/>
+          <w:sz w:val="20"/>
+          <w:szCs w:val="20"/>
+        </w:rPr>
+        <w:t>C</w:t>
+      </w:r>
+      <w:r>
+        <w:rPr>
+          <w:rFonts w:ascii="Times New Roman" w:hAnsi="Times New Roman"/>
+          <w:sz w:val="20"/>
+          <w:szCs w:val="20"/>
+        </w:rPr>
+        <w:t>+</w:t>
+      </w:r>
+      <w:r>
+        <w:rPr>
+          <w:rFonts w:ascii="Times New Roman" w:hAnsi="Times New Roman"/>
+          <w:spacing w:val="1"/>
+          <w:sz w:val="20"/>
+          <w:szCs w:val="20"/>
+        </w:rPr>
+        <w:t>+</w:t>
+      </w:r>
+      <w:r>
+        <w:rPr>
+          <w:rFonts w:ascii="Times New Roman" w:hAnsi="Times New Roman"/>
+          <w:sz w:val="20"/>
+          <w:szCs w:val="20"/>
+        </w:rPr>
+        <w:t>,</w:t>
+      </w:r>
+      <w:r>
+        <w:rPr>
+          <w:rFonts w:ascii="Times New Roman" w:hAnsi="Times New Roman"/>
+          <w:spacing w:val="-1"/>
+          <w:sz w:val="20"/>
+          <w:szCs w:val="20"/>
+        </w:rPr>
+        <w:t xml:space="preserve"> C</w:t>
+      </w:r>
+      <w:r>
+        <w:rPr>
+          <w:rFonts w:ascii="Times New Roman" w:hAnsi="Times New Roman"/>
+          <w:sz w:val="20"/>
+          <w:szCs w:val="20"/>
+        </w:rPr>
+        <w:t>#,</w:t>
+      </w:r>
+      <w:r>
+        <w:rPr>
+          <w:rFonts w:ascii="Times New Roman" w:hAnsi="Times New Roman"/>
+          <w:spacing w:val="-1"/>
+          <w:sz w:val="20"/>
+          <w:szCs w:val="20"/>
+        </w:rPr>
+        <w:t xml:space="preserve"> </w:t>
+      </w:r>
+      <w:r>
+        <w:rPr>
+          <w:rFonts w:ascii="Times New Roman" w:hAnsi="Times New Roman"/>
+          <w:spacing w:val="2"/>
+          <w:sz w:val="20"/>
+          <w:szCs w:val="20"/>
+        </w:rPr>
+        <w:t>J</w:t>
+      </w:r>
+      <w:r>
+        <w:rPr>
+          <w:rFonts w:ascii="Times New Roman" w:hAnsi="Times New Roman"/>
+          <w:sz w:val="20"/>
+          <w:szCs w:val="20"/>
+        </w:rPr>
+        <w:t>a</w:t>
+      </w:r>
+      <w:r>
+        <w:rPr>
+          <w:rFonts w:ascii="Times New Roman" w:hAnsi="Times New Roman"/>
+          <w:spacing w:val="-1"/>
+          <w:sz w:val="20"/>
+          <w:szCs w:val="20"/>
+        </w:rPr>
+        <w:t>v</w:t>
+      </w:r>
+      <w:r>
+        <w:rPr>
+          <w:rFonts w:ascii="Times New Roman" w:hAnsi="Times New Roman"/>
+          <w:sz w:val="20"/>
+          <w:szCs w:val="20"/>
+        </w:rPr>
+        <w:t>a,</w:t>
+      </w:r>
+      <w:r>
+        <w:rPr>
+          <w:rFonts w:ascii="Times New Roman" w:hAnsi="Times New Roman"/>
+          <w:spacing w:val="-3"/>
+          <w:sz w:val="20"/>
+          <w:szCs w:val="20"/>
+        </w:rPr>
+        <w:t xml:space="preserve"> </w:t>
+      </w:r>
+      <w:r>
+        <w:rPr>
+          <w:rFonts w:ascii="Times New Roman" w:hAnsi="Times New Roman"/>
+          <w:sz w:val="20"/>
+          <w:szCs w:val="20"/>
+        </w:rPr>
+        <w:t>O</w:t>
+      </w:r>
+      <w:r>
+        <w:rPr>
+          <w:rFonts w:ascii="Times New Roman" w:hAnsi="Times New Roman"/>
+          <w:spacing w:val="1"/>
+          <w:sz w:val="20"/>
+          <w:szCs w:val="20"/>
+        </w:rPr>
+        <w:t>b</w:t>
+      </w:r>
+      <w:r>
+        <w:rPr>
+          <w:rFonts w:ascii="Times New Roman" w:hAnsi="Times New Roman"/>
+          <w:spacing w:val="2"/>
+          <w:sz w:val="20"/>
+          <w:szCs w:val="20"/>
+        </w:rPr>
+        <w:t>j</w:t>
+      </w:r>
+      <w:r>
+        <w:rPr>
+          <w:rFonts w:ascii="Times New Roman" w:hAnsi="Times New Roman"/>
+          <w:sz w:val="20"/>
+          <w:szCs w:val="20"/>
+        </w:rPr>
+        <w:t>e</w:t>
+      </w:r>
+      <w:r>
+        <w:rPr>
+          <w:rFonts w:ascii="Times New Roman" w:hAnsi="Times New Roman"/>
+          <w:spacing w:val="1"/>
+          <w:sz w:val="20"/>
+          <w:szCs w:val="20"/>
+        </w:rPr>
+        <w:t>c</w:t>
+      </w:r>
+      <w:r>
+        <w:rPr>
+          <w:rFonts w:ascii="Times New Roman" w:hAnsi="Times New Roman"/>
+          <w:sz w:val="20"/>
+          <w:szCs w:val="20"/>
+        </w:rPr>
+        <w:t>ti</w:t>
+      </w:r>
+      <w:r>
+        <w:rPr>
+          <w:rFonts w:ascii="Times New Roman" w:hAnsi="Times New Roman"/>
+          <w:spacing w:val="-2"/>
+          <w:sz w:val="20"/>
+          <w:szCs w:val="20"/>
+        </w:rPr>
+        <w:t>v</w:t>
+      </w:r>
+      <w:r>
+        <w:rPr>
+          <w:rFonts w:ascii="Times New Roman" w:hAnsi="Times New Roman"/>
+          <w:sz w:val="20"/>
+          <w:szCs w:val="20"/>
+        </w:rPr>
+        <w:t>e</w:t>
+      </w:r>
+      <w:r>
+        <w:rPr>
+          <w:rFonts w:ascii="Times New Roman" w:hAnsi="Times New Roman"/>
+          <w:spacing w:val="-7"/>
+          <w:sz w:val="20"/>
+          <w:szCs w:val="20"/>
+        </w:rPr>
+        <w:t xml:space="preserve"> </w:t>
+      </w:r>
+      <w:r>
+        <w:rPr>
+          <w:rFonts w:ascii="Times New Roman" w:hAnsi="Times New Roman"/>
+          <w:sz w:val="20"/>
+          <w:szCs w:val="20"/>
+        </w:rPr>
+        <w:t xml:space="preserve">C, </w:t>
+      </w:r>
+      <w:r>
+        <w:rPr>
+          <w:rFonts w:ascii="Times New Roman" w:hAnsi="Times New Roman"/>
+          <w:sz w:val="20"/>
+          <w:szCs w:val="20"/>
+        </w:rPr>
+        <w:t>H</w:t>
+      </w:r>
+      <w:r>
+        <w:rPr>
+          <w:rFonts w:ascii="Times New Roman" w:hAnsi="Times New Roman"/>
+          <w:spacing w:val="3"/>
+          <w:sz w:val="20"/>
+          <w:szCs w:val="20"/>
+        </w:rPr>
+        <w:t>T</w:t>
+      </w:r>
+      <w:r>
+        <w:rPr>
+          <w:rFonts w:ascii="Times New Roman" w:hAnsi="Times New Roman"/>
+          <w:sz w:val="20"/>
+          <w:szCs w:val="20"/>
+        </w:rPr>
+        <w:t>M</w:t>
+      </w:r>
+      <w:r>
+        <w:rPr>
+          <w:rFonts w:ascii="Times New Roman" w:hAnsi="Times New Roman"/>
+          <w:spacing w:val="1"/>
+          <w:sz w:val="20"/>
+          <w:szCs w:val="20"/>
+        </w:rPr>
+        <w:t>L</w:t>
+      </w:r>
+      <w:r>
+        <w:rPr>
+          <w:rFonts w:ascii="Times New Roman" w:hAnsi="Times New Roman"/>
+          <w:spacing w:val="1"/>
+          <w:sz w:val="20"/>
+          <w:szCs w:val="20"/>
+        </w:rPr>
+        <w:t xml:space="preserve">, CSS, PHP, JavaScript, </w:t>
+      </w:r>
+      <w:proofErr w:type="spellStart"/>
+      <w:r>
+        <w:rPr>
+          <w:rFonts w:ascii="Times New Roman" w:hAnsi="Times New Roman"/>
+          <w:spacing w:val="1"/>
+          <w:sz w:val="20"/>
+          <w:szCs w:val="20"/>
+        </w:rPr>
+        <w:t>Jquery</w:t>
+      </w:r>
+      <w:proofErr w:type="spellEnd"/>
+      <w:r>
+        <w:rPr>
+          <w:rFonts w:ascii="Times New Roman" w:hAnsi="Times New Roman"/>
+          <w:spacing w:val="1"/>
+          <w:sz w:val="20"/>
+          <w:szCs w:val="20"/>
+        </w:rPr>
+        <w:t>,</w:t>
+      </w:r>
+      <w:r>
+        <w:rPr>
+          <w:rFonts w:ascii="Times New Roman" w:hAnsi="Times New Roman"/>
+          <w:spacing w:val="1"/>
+          <w:sz w:val="20"/>
+          <w:szCs w:val="20"/>
+        </w:rPr>
+        <w:t xml:space="preserve"> MySQL,</w:t>
+      </w:r>
+      <w:r>
+        <w:rPr>
+          <w:rFonts w:ascii="Times New Roman" w:hAnsi="Times New Roman"/>
+          <w:spacing w:val="1"/>
+          <w:sz w:val="20"/>
+          <w:szCs w:val="20"/>
+        </w:rPr>
+        <w:t xml:space="preserve"> </w:t>
+      </w:r>
+      <w:proofErr w:type="spellStart"/>
+      <w:r>
+        <w:rPr>
+          <w:rFonts w:ascii="Times New Roman" w:hAnsi="Times New Roman"/>
+          <w:spacing w:val="1"/>
+          <w:sz w:val="20"/>
+          <w:szCs w:val="20"/>
+        </w:rPr>
+        <w:t>PhoneGap</w:t>
+      </w:r>
+      <w:proofErr w:type="spellEnd"/>
+      <w:r>
+        <w:rPr>
+          <w:rFonts w:ascii="Times New Roman" w:hAnsi="Times New Roman"/>
+          <w:spacing w:val="1"/>
+          <w:sz w:val="20"/>
+          <w:szCs w:val="20"/>
+        </w:rPr>
+        <w:t xml:space="preserve">, </w:t>
+      </w:r>
+      <w:r>
+        <w:rPr>
+          <w:rFonts w:ascii="Times New Roman" w:hAnsi="Times New Roman"/>
+          <w:spacing w:val="1"/>
+          <w:sz w:val="20"/>
+          <w:szCs w:val="20"/>
+        </w:rPr>
+        <w:t>Ruby on Rails</w:t>
+      </w:r>
+      <w:r>
+        <w:rPr>
+          <w:rFonts w:ascii="Times New Roman" w:hAnsi="Times New Roman"/>
+          <w:spacing w:val="1"/>
+          <w:sz w:val="20"/>
+          <w:szCs w:val="20"/>
+        </w:rPr>
+        <w:t>,</w:t>
+      </w:r>
+      <w:r>
+        <w:rPr>
+          <w:rFonts w:ascii="Times New Roman" w:hAnsi="Times New Roman"/>
+          <w:spacing w:val="1"/>
+          <w:sz w:val="20"/>
+          <w:szCs w:val="20"/>
+        </w:rPr>
+        <w:t xml:space="preserve"> </w:t>
+      </w:r>
+      <w:r>
+        <w:rPr>
+          <w:rFonts w:ascii="Times New Roman" w:hAnsi="Times New Roman"/>
+          <w:spacing w:val="1"/>
+          <w:sz w:val="20"/>
+          <w:szCs w:val="20"/>
+        </w:rPr>
+        <w:t>iOS</w:t>
+      </w:r>
+      <w:r>
+        <w:rPr>
+          <w:rFonts w:ascii="Times New Roman" w:hAnsi="Times New Roman"/>
+          <w:spacing w:val="1"/>
+          <w:sz w:val="20"/>
+          <w:szCs w:val="20"/>
+        </w:rPr>
+        <w:t>, Windows Phone, Android</w:t>
+      </w:r>
+      <w:r>
+        <w:rPr>
+          <w:rFonts w:ascii="Times New Roman" w:hAnsi="Times New Roman"/>
+          <w:spacing w:val="1"/>
+          <w:sz w:val="20"/>
+          <w:szCs w:val="20"/>
+        </w:rPr>
+        <w:t xml:space="preserve">, </w:t>
+      </w:r>
+      <w:proofErr w:type="spellStart"/>
+      <w:r>
+        <w:rPr>
+          <w:rFonts w:ascii="Times New Roman" w:hAnsi="Times New Roman"/>
+          <w:spacing w:val="1"/>
+          <w:sz w:val="20"/>
+          <w:szCs w:val="20"/>
+        </w:rPr>
+        <w:t>WebGL</w:t>
+      </w:r>
+      <w:proofErr w:type="spellEnd"/>
+      <w:r>
+        <w:rPr>
+          <w:rFonts w:ascii="Times New Roman" w:hAnsi="Times New Roman"/>
+          <w:spacing w:val="1"/>
+          <w:sz w:val="20"/>
+          <w:szCs w:val="20"/>
+        </w:rPr>
+        <w:t>, OpenGL, Browser Extensions</w:t>
+      </w:r>
+    </w:p>
+    <w:p>
+      <w:pPr>
+        <w:widowControl w:val="0"/>
+        <w:tabs>
+          <w:tab w:val="left" w:pos="1980"/>
+        </w:tabs>
+        <w:autoSpaceDE w:val="0"/>
+        <w:autoSpaceDN w:val="0"/>
+        <w:adjustRightInd w:val="0"/>
+        <w:spacing w:after="0" w:line="240" w:lineRule="auto"/>
         <w:ind w:left="1980" w:hanging="1800"/>
         <w:rPr>
           <w:rFonts w:ascii="Times New Roman" w:hAnsi="Times New Roman"/>
@@ -4098,893 +5137,68 @@
       <w:r>
         <w:rPr>
           <w:rFonts w:ascii="Times New Roman" w:hAnsi="Times New Roman"/>
-          <w:b/>
-          <w:bCs/>
-          <w:sz w:val="20"/>
-          <w:szCs w:val="20"/>
-        </w:rPr>
-        <w:t>S</w:t>
-      </w:r>
-      <w:r>
-        <w:rPr>
-          <w:rFonts w:ascii="Times New Roman" w:hAnsi="Times New Roman"/>
-          <w:b/>
-          <w:bCs/>
-          <w:spacing w:val="3"/>
-          <w:sz w:val="20"/>
-          <w:szCs w:val="20"/>
-        </w:rPr>
-        <w:t>K</w:t>
-      </w:r>
-      <w:r>
-        <w:rPr>
-          <w:rFonts w:ascii="Times New Roman" w:hAnsi="Times New Roman"/>
-          <w:b/>
-          <w:bCs/>
-          <w:spacing w:val="-1"/>
-          <w:sz w:val="20"/>
-          <w:szCs w:val="20"/>
-        </w:rPr>
-        <w:t>I</w:t>
-      </w:r>
-      <w:r>
-        <w:rPr>
-          <w:rFonts w:ascii="Times New Roman" w:hAnsi="Times New Roman"/>
-          <w:b/>
-          <w:bCs/>
-          <w:spacing w:val="1"/>
-          <w:sz w:val="20"/>
-          <w:szCs w:val="20"/>
-        </w:rPr>
-        <w:t>L</w:t>
-      </w:r>
-      <w:r>
-        <w:rPr>
-          <w:rFonts w:ascii="Times New Roman" w:hAnsi="Times New Roman"/>
-          <w:b/>
-          <w:bCs/>
-          <w:spacing w:val="-1"/>
-          <w:sz w:val="20"/>
-          <w:szCs w:val="20"/>
-        </w:rPr>
-        <w:t>L</w:t>
-      </w:r>
-      <w:r>
-        <w:rPr>
-          <w:rFonts w:ascii="Times New Roman" w:hAnsi="Times New Roman"/>
-          <w:b/>
-          <w:bCs/>
-          <w:sz w:val="20"/>
-          <w:szCs w:val="20"/>
-        </w:rPr>
-        <w:t>S</w:t>
-      </w:r>
-      <w:r>
-        <w:rPr>
-          <w:rFonts w:ascii="Times New Roman" w:hAnsi="Times New Roman"/>
-          <w:b/>
-          <w:bCs/>
+          <w:spacing w:val="1"/>
           <w:sz w:val="20"/>
           <w:szCs w:val="20"/>
         </w:rPr>
         <w:tab/>
-      </w:r>
-      <w:r>
-        <w:rPr>
-          <w:rFonts w:ascii="Times New Roman" w:hAnsi="Times New Roman"/>
-          <w:spacing w:val="2"/>
-          <w:sz w:val="20"/>
-          <w:szCs w:val="20"/>
-        </w:rPr>
-        <w:t>P</w:t>
-      </w:r>
-      <w:r>
-        <w:rPr>
-          <w:rFonts w:ascii="Times New Roman" w:hAnsi="Times New Roman"/>
-          <w:spacing w:val="1"/>
-          <w:sz w:val="20"/>
-          <w:szCs w:val="20"/>
-        </w:rPr>
-        <w:t>ro</w:t>
-      </w:r>
-      <w:r>
-        <w:rPr>
-          <w:rFonts w:ascii="Times New Roman" w:hAnsi="Times New Roman"/>
-          <w:spacing w:val="-1"/>
-          <w:sz w:val="20"/>
-          <w:szCs w:val="20"/>
-        </w:rPr>
-        <w:t>g</w:t>
-      </w:r>
-      <w:r>
-        <w:rPr>
-          <w:rFonts w:ascii="Times New Roman" w:hAnsi="Times New Roman"/>
-          <w:spacing w:val="1"/>
-          <w:sz w:val="20"/>
-          <w:szCs w:val="20"/>
-        </w:rPr>
-        <w:t>r</w:t>
-      </w:r>
-      <w:r>
-        <w:rPr>
-          <w:rFonts w:ascii="Times New Roman" w:hAnsi="Times New Roman"/>
-          <w:sz w:val="20"/>
-          <w:szCs w:val="20"/>
-        </w:rPr>
-        <w:t>a</w:t>
-      </w:r>
-      <w:r>
-        <w:rPr>
-          <w:rFonts w:ascii="Times New Roman" w:hAnsi="Times New Roman"/>
-          <w:spacing w:val="-1"/>
-          <w:sz w:val="20"/>
-          <w:szCs w:val="20"/>
-        </w:rPr>
-        <w:t>mm</w:t>
-      </w:r>
-      <w:r>
-        <w:rPr>
-          <w:rFonts w:ascii="Times New Roman" w:hAnsi="Times New Roman"/>
-          <w:spacing w:val="2"/>
-          <w:sz w:val="20"/>
-          <w:szCs w:val="20"/>
-        </w:rPr>
-        <w:t>i</w:t>
-      </w:r>
-      <w:r>
-        <w:rPr>
-          <w:rFonts w:ascii="Times New Roman" w:hAnsi="Times New Roman"/>
-          <w:spacing w:val="-1"/>
-          <w:sz w:val="20"/>
-          <w:szCs w:val="20"/>
-        </w:rPr>
-        <w:t>n</w:t>
-      </w:r>
-      <w:r>
-        <w:rPr>
-          <w:rFonts w:ascii="Times New Roman" w:hAnsi="Times New Roman"/>
-          <w:sz w:val="20"/>
-          <w:szCs w:val="20"/>
-        </w:rPr>
-        <w:t>g</w:t>
-      </w:r>
-      <w:r>
-        <w:rPr>
-          <w:rFonts w:ascii="Times New Roman" w:hAnsi="Times New Roman"/>
-          <w:spacing w:val="-10"/>
-          <w:sz w:val="20"/>
-          <w:szCs w:val="20"/>
-        </w:rPr>
-        <w:t xml:space="preserve"> </w:t>
-      </w:r>
-      <w:r>
-        <w:rPr>
-          <w:rFonts w:ascii="Times New Roman" w:hAnsi="Times New Roman"/>
-          <w:sz w:val="20"/>
-          <w:szCs w:val="20"/>
-        </w:rPr>
-        <w:t>S</w:t>
-      </w:r>
-      <w:r>
-        <w:rPr>
-          <w:rFonts w:ascii="Times New Roman" w:hAnsi="Times New Roman"/>
-          <w:spacing w:val="-2"/>
-          <w:sz w:val="20"/>
-          <w:szCs w:val="20"/>
-        </w:rPr>
-        <w:t>k</w:t>
-      </w:r>
-      <w:r>
-        <w:rPr>
-          <w:rFonts w:ascii="Times New Roman" w:hAnsi="Times New Roman"/>
-          <w:sz w:val="20"/>
-          <w:szCs w:val="20"/>
-        </w:rPr>
-        <w:t>i</w:t>
-      </w:r>
-      <w:r>
-        <w:rPr>
-          <w:rFonts w:ascii="Times New Roman" w:hAnsi="Times New Roman"/>
-          <w:spacing w:val="2"/>
-          <w:sz w:val="20"/>
-          <w:szCs w:val="20"/>
-        </w:rPr>
-        <w:t>l</w:t>
-      </w:r>
-      <w:r>
-        <w:rPr>
-          <w:rFonts w:ascii="Times New Roman" w:hAnsi="Times New Roman"/>
-          <w:sz w:val="20"/>
-          <w:szCs w:val="20"/>
-        </w:rPr>
-        <w:t>l</w:t>
-      </w:r>
-      <w:r>
-        <w:rPr>
-          <w:rFonts w:ascii="Times New Roman" w:hAnsi="Times New Roman"/>
-          <w:spacing w:val="-1"/>
-          <w:sz w:val="20"/>
-          <w:szCs w:val="20"/>
-        </w:rPr>
-        <w:t>s</w:t>
-      </w:r>
-      <w:r>
-        <w:rPr>
-          <w:rFonts w:ascii="Times New Roman" w:hAnsi="Times New Roman"/>
-          <w:sz w:val="20"/>
-          <w:szCs w:val="20"/>
-        </w:rPr>
-        <w:t>:</w:t>
-      </w:r>
-      <w:r>
-        <w:rPr>
-          <w:rFonts w:ascii="Times New Roman" w:hAnsi="Times New Roman"/>
-          <w:spacing w:val="48"/>
-          <w:sz w:val="20"/>
-          <w:szCs w:val="20"/>
-        </w:rPr>
-        <w:t xml:space="preserve"> </w:t>
-      </w:r>
-      <w:r>
-        <w:rPr>
-          <w:rFonts w:ascii="Times New Roman" w:hAnsi="Times New Roman"/>
-          <w:spacing w:val="2"/>
-          <w:sz w:val="20"/>
-          <w:szCs w:val="20"/>
-        </w:rPr>
-        <w:t>P</w:t>
-      </w:r>
-      <w:r>
-        <w:rPr>
-          <w:rFonts w:ascii="Times New Roman" w:hAnsi="Times New Roman"/>
-          <w:spacing w:val="1"/>
-          <w:sz w:val="20"/>
-          <w:szCs w:val="20"/>
-        </w:rPr>
-        <w:t>ro</w:t>
-      </w:r>
-      <w:r>
-        <w:rPr>
-          <w:rFonts w:ascii="Times New Roman" w:hAnsi="Times New Roman"/>
-          <w:spacing w:val="-1"/>
-          <w:sz w:val="20"/>
-          <w:szCs w:val="20"/>
-        </w:rPr>
-        <w:t>g</w:t>
-      </w:r>
-      <w:r>
-        <w:rPr>
-          <w:rFonts w:ascii="Times New Roman" w:hAnsi="Times New Roman"/>
-          <w:spacing w:val="1"/>
-          <w:sz w:val="20"/>
-          <w:szCs w:val="20"/>
-        </w:rPr>
-        <w:t>r</w:t>
-      </w:r>
-      <w:r>
-        <w:rPr>
-          <w:rFonts w:ascii="Times New Roman" w:hAnsi="Times New Roman"/>
-          <w:spacing w:val="3"/>
-          <w:sz w:val="20"/>
-          <w:szCs w:val="20"/>
-        </w:rPr>
-        <w:t>a</w:t>
-      </w:r>
-      <w:r>
-        <w:rPr>
-          <w:rFonts w:ascii="Times New Roman" w:hAnsi="Times New Roman"/>
-          <w:spacing w:val="-1"/>
-          <w:sz w:val="20"/>
-          <w:szCs w:val="20"/>
-        </w:rPr>
-        <w:t>mm</w:t>
-      </w:r>
-      <w:r>
-        <w:rPr>
-          <w:rFonts w:ascii="Times New Roman" w:hAnsi="Times New Roman"/>
-          <w:spacing w:val="2"/>
-          <w:sz w:val="20"/>
-          <w:szCs w:val="20"/>
-        </w:rPr>
-        <w:t>i</w:t>
-      </w:r>
-      <w:r>
-        <w:rPr>
-          <w:rFonts w:ascii="Times New Roman" w:hAnsi="Times New Roman"/>
-          <w:spacing w:val="-1"/>
-          <w:sz w:val="20"/>
-          <w:szCs w:val="20"/>
-        </w:rPr>
-        <w:t>n</w:t>
-      </w:r>
-      <w:r>
-        <w:rPr>
-          <w:rFonts w:ascii="Times New Roman" w:hAnsi="Times New Roman"/>
-          <w:sz w:val="20"/>
-          <w:szCs w:val="20"/>
-        </w:rPr>
-        <w:t>g</w:t>
-      </w:r>
-      <w:r>
-        <w:rPr>
-          <w:rFonts w:ascii="Times New Roman" w:hAnsi="Times New Roman"/>
-          <w:spacing w:val="-12"/>
-          <w:sz w:val="20"/>
-          <w:szCs w:val="20"/>
-        </w:rPr>
-        <w:t xml:space="preserve"> </w:t>
-      </w:r>
-      <w:r>
-        <w:rPr>
-          <w:rFonts w:ascii="Times New Roman" w:hAnsi="Times New Roman"/>
-          <w:spacing w:val="2"/>
-          <w:sz w:val="20"/>
-          <w:szCs w:val="20"/>
-        </w:rPr>
-        <w:t>i</w:t>
-      </w:r>
-      <w:r>
-        <w:rPr>
-          <w:rFonts w:ascii="Times New Roman" w:hAnsi="Times New Roman"/>
-          <w:sz w:val="20"/>
-          <w:szCs w:val="20"/>
-        </w:rPr>
-        <w:t>n</w:t>
-      </w:r>
-      <w:r>
-        <w:rPr>
-          <w:rFonts w:ascii="Times New Roman" w:hAnsi="Times New Roman"/>
-          <w:spacing w:val="-3"/>
-          <w:sz w:val="20"/>
-          <w:szCs w:val="20"/>
-        </w:rPr>
-        <w:t xml:space="preserve"> </w:t>
-      </w:r>
-      <w:r>
-        <w:rPr>
-          <w:rFonts w:ascii="Times New Roman" w:hAnsi="Times New Roman"/>
-          <w:spacing w:val="-1"/>
-          <w:sz w:val="20"/>
-          <w:szCs w:val="20"/>
-        </w:rPr>
-        <w:t>C</w:t>
-      </w:r>
-      <w:r>
-        <w:rPr>
-          <w:rFonts w:ascii="Times New Roman" w:hAnsi="Times New Roman"/>
-          <w:sz w:val="20"/>
-          <w:szCs w:val="20"/>
-        </w:rPr>
-        <w:t>+</w:t>
-      </w:r>
-      <w:r>
-        <w:rPr>
-          <w:rFonts w:ascii="Times New Roman" w:hAnsi="Times New Roman"/>
-          <w:spacing w:val="1"/>
-          <w:sz w:val="20"/>
-          <w:szCs w:val="20"/>
-        </w:rPr>
-        <w:t>+</w:t>
-      </w:r>
-      <w:r>
-        <w:rPr>
-          <w:rFonts w:ascii="Times New Roman" w:hAnsi="Times New Roman"/>
-          <w:sz w:val="20"/>
-          <w:szCs w:val="20"/>
-        </w:rPr>
-        <w:t>,</w:t>
-      </w:r>
-      <w:r>
-        <w:rPr>
-          <w:rFonts w:ascii="Times New Roman" w:hAnsi="Times New Roman"/>
-          <w:spacing w:val="-1"/>
-          <w:sz w:val="20"/>
-          <w:szCs w:val="20"/>
-        </w:rPr>
-        <w:t xml:space="preserve"> C</w:t>
-      </w:r>
-      <w:r>
-        <w:rPr>
-          <w:rFonts w:ascii="Times New Roman" w:hAnsi="Times New Roman"/>
-          <w:sz w:val="20"/>
-          <w:szCs w:val="20"/>
-        </w:rPr>
-        <w:t>#</w:t>
-      </w:r>
-      <w:r>
-        <w:rPr>
-          <w:rFonts w:ascii="Times New Roman" w:hAnsi="Times New Roman"/>
-          <w:spacing w:val="-1"/>
-          <w:sz w:val="20"/>
-          <w:szCs w:val="20"/>
-        </w:rPr>
-        <w:t xml:space="preserve"> </w:t>
-      </w:r>
-      <w:r>
-        <w:rPr>
-          <w:rFonts w:ascii="Times New Roman" w:hAnsi="Times New Roman"/>
-          <w:spacing w:val="1"/>
-          <w:sz w:val="20"/>
-          <w:szCs w:val="20"/>
-        </w:rPr>
-        <w:t>(</w:t>
-      </w:r>
-      <w:r>
-        <w:rPr>
-          <w:rFonts w:ascii="Times New Roman" w:hAnsi="Times New Roman"/>
-          <w:sz w:val="20"/>
-          <w:szCs w:val="20"/>
-        </w:rPr>
-        <w:t>Ki</w:t>
-      </w:r>
-      <w:r>
-        <w:rPr>
-          <w:rFonts w:ascii="Times New Roman" w:hAnsi="Times New Roman"/>
-          <w:spacing w:val="-1"/>
-          <w:sz w:val="20"/>
-          <w:szCs w:val="20"/>
-        </w:rPr>
-        <w:t>n</w:t>
-      </w:r>
-      <w:r>
-        <w:rPr>
-          <w:rFonts w:ascii="Times New Roman" w:hAnsi="Times New Roman"/>
-          <w:spacing w:val="4"/>
-          <w:sz w:val="20"/>
-          <w:szCs w:val="20"/>
-        </w:rPr>
-        <w:t>e</w:t>
-      </w:r>
-      <w:r>
-        <w:rPr>
-          <w:rFonts w:ascii="Times New Roman" w:hAnsi="Times New Roman"/>
-          <w:sz w:val="20"/>
-          <w:szCs w:val="20"/>
-        </w:rPr>
-        <w:t>ct</w:t>
-      </w:r>
-      <w:r>
-        <w:rPr>
-          <w:rFonts w:ascii="Times New Roman" w:hAnsi="Times New Roman"/>
-          <w:spacing w:val="-6"/>
-          <w:sz w:val="20"/>
-          <w:szCs w:val="20"/>
-        </w:rPr>
-        <w:t xml:space="preserve"> </w:t>
-      </w:r>
-      <w:r>
-        <w:rPr>
-          <w:rFonts w:ascii="Times New Roman" w:hAnsi="Times New Roman"/>
-          <w:spacing w:val="1"/>
-          <w:sz w:val="20"/>
-          <w:szCs w:val="20"/>
-        </w:rPr>
-        <w:t>o</w:t>
-      </w:r>
-      <w:r>
-        <w:rPr>
-          <w:rFonts w:ascii="Times New Roman" w:hAnsi="Times New Roman"/>
-          <w:sz w:val="20"/>
-          <w:szCs w:val="20"/>
-        </w:rPr>
-        <w:t>n</w:t>
-      </w:r>
-      <w:r>
-        <w:rPr>
-          <w:rFonts w:ascii="Times New Roman" w:hAnsi="Times New Roman"/>
-          <w:spacing w:val="-1"/>
-          <w:sz w:val="20"/>
-          <w:szCs w:val="20"/>
-        </w:rPr>
-        <w:t xml:space="preserve"> </w:t>
-      </w:r>
-      <w:r>
-        <w:rPr>
-          <w:rFonts w:ascii="Times New Roman" w:hAnsi="Times New Roman"/>
-          <w:spacing w:val="1"/>
-          <w:sz w:val="20"/>
-          <w:szCs w:val="20"/>
-        </w:rPr>
-        <w:t>W</w:t>
-      </w:r>
-      <w:r>
-        <w:rPr>
-          <w:rFonts w:ascii="Times New Roman" w:hAnsi="Times New Roman"/>
-          <w:sz w:val="20"/>
-          <w:szCs w:val="20"/>
-        </w:rPr>
-        <w:t>i</w:t>
-      </w:r>
-      <w:r>
-        <w:rPr>
-          <w:rFonts w:ascii="Times New Roman" w:hAnsi="Times New Roman"/>
-          <w:spacing w:val="-1"/>
-          <w:sz w:val="20"/>
-          <w:szCs w:val="20"/>
-        </w:rPr>
-        <w:t>n</w:t>
-      </w:r>
-      <w:r>
-        <w:rPr>
-          <w:rFonts w:ascii="Times New Roman" w:hAnsi="Times New Roman"/>
-          <w:spacing w:val="1"/>
-          <w:sz w:val="20"/>
-          <w:szCs w:val="20"/>
-        </w:rPr>
-        <w:t>d</w:t>
-      </w:r>
-      <w:r>
-        <w:rPr>
-          <w:rFonts w:ascii="Times New Roman" w:hAnsi="Times New Roman"/>
-          <w:spacing w:val="3"/>
-          <w:sz w:val="20"/>
-          <w:szCs w:val="20"/>
-        </w:rPr>
-        <w:t>o</w:t>
-      </w:r>
-      <w:r>
-        <w:rPr>
-          <w:rFonts w:ascii="Times New Roman" w:hAnsi="Times New Roman"/>
-          <w:spacing w:val="-5"/>
-          <w:sz w:val="20"/>
-          <w:szCs w:val="20"/>
-        </w:rPr>
-        <w:t>w</w:t>
-      </w:r>
-      <w:r>
-        <w:rPr>
-          <w:rFonts w:ascii="Times New Roman" w:hAnsi="Times New Roman"/>
-          <w:sz w:val="20"/>
-          <w:szCs w:val="20"/>
-        </w:rPr>
-        <w:t>s</w:t>
-      </w:r>
-      <w:r>
-        <w:rPr>
-          <w:rFonts w:ascii="Times New Roman" w:hAnsi="Times New Roman"/>
-          <w:spacing w:val="-8"/>
-          <w:sz w:val="20"/>
-          <w:szCs w:val="20"/>
-        </w:rPr>
-        <w:t xml:space="preserve"> </w:t>
-      </w:r>
-      <w:r>
-        <w:rPr>
-          <w:rFonts w:ascii="Times New Roman" w:hAnsi="Times New Roman"/>
-          <w:spacing w:val="1"/>
-          <w:sz w:val="20"/>
-          <w:szCs w:val="20"/>
-        </w:rPr>
-        <w:t>7)</w:t>
-      </w:r>
-      <w:r>
-        <w:rPr>
-          <w:rFonts w:ascii="Times New Roman" w:hAnsi="Times New Roman"/>
-          <w:sz w:val="20"/>
-          <w:szCs w:val="20"/>
-        </w:rPr>
-        <w:t>,</w:t>
-      </w:r>
-      <w:r>
-        <w:rPr>
-          <w:rFonts w:ascii="Times New Roman" w:hAnsi="Times New Roman"/>
-          <w:spacing w:val="-1"/>
-          <w:sz w:val="20"/>
-          <w:szCs w:val="20"/>
-        </w:rPr>
-        <w:t xml:space="preserve"> </w:t>
-      </w:r>
-      <w:r>
-        <w:rPr>
-          <w:rFonts w:ascii="Times New Roman" w:hAnsi="Times New Roman"/>
-          <w:spacing w:val="2"/>
-          <w:sz w:val="20"/>
-          <w:szCs w:val="20"/>
-        </w:rPr>
-        <w:t>J</w:t>
-      </w:r>
-      <w:r>
-        <w:rPr>
-          <w:rFonts w:ascii="Times New Roman" w:hAnsi="Times New Roman"/>
-          <w:sz w:val="20"/>
-          <w:szCs w:val="20"/>
-        </w:rPr>
-        <w:t>a</w:t>
-      </w:r>
-      <w:r>
-        <w:rPr>
-          <w:rFonts w:ascii="Times New Roman" w:hAnsi="Times New Roman"/>
-          <w:spacing w:val="-1"/>
-          <w:sz w:val="20"/>
-          <w:szCs w:val="20"/>
-        </w:rPr>
-        <w:t>v</w:t>
-      </w:r>
-      <w:r>
-        <w:rPr>
-          <w:rFonts w:ascii="Times New Roman" w:hAnsi="Times New Roman"/>
-          <w:sz w:val="20"/>
-          <w:szCs w:val="20"/>
-        </w:rPr>
-        <w:t>a,</w:t>
-      </w:r>
-      <w:r>
-        <w:rPr>
-          <w:rFonts w:ascii="Times New Roman" w:hAnsi="Times New Roman"/>
-          <w:spacing w:val="-3"/>
-          <w:sz w:val="20"/>
-          <w:szCs w:val="20"/>
-        </w:rPr>
-        <w:t xml:space="preserve"> </w:t>
-      </w:r>
-      <w:r>
-        <w:rPr>
-          <w:rFonts w:ascii="Times New Roman" w:hAnsi="Times New Roman"/>
-          <w:sz w:val="20"/>
-          <w:szCs w:val="20"/>
-        </w:rPr>
-        <w:t>O</w:t>
-      </w:r>
-      <w:r>
-        <w:rPr>
-          <w:rFonts w:ascii="Times New Roman" w:hAnsi="Times New Roman"/>
-          <w:spacing w:val="1"/>
-          <w:sz w:val="20"/>
-          <w:szCs w:val="20"/>
-        </w:rPr>
-        <w:t>b</w:t>
-      </w:r>
-      <w:r>
-        <w:rPr>
-          <w:rFonts w:ascii="Times New Roman" w:hAnsi="Times New Roman"/>
-          <w:spacing w:val="2"/>
-          <w:sz w:val="20"/>
-          <w:szCs w:val="20"/>
-        </w:rPr>
-        <w:t>j</w:t>
-      </w:r>
-      <w:r>
-        <w:rPr>
-          <w:rFonts w:ascii="Times New Roman" w:hAnsi="Times New Roman"/>
-          <w:sz w:val="20"/>
-          <w:szCs w:val="20"/>
-        </w:rPr>
-        <w:t>e</w:t>
-      </w:r>
-      <w:r>
-        <w:rPr>
-          <w:rFonts w:ascii="Times New Roman" w:hAnsi="Times New Roman"/>
-          <w:spacing w:val="1"/>
-          <w:sz w:val="20"/>
-          <w:szCs w:val="20"/>
-        </w:rPr>
-        <w:t>c</w:t>
-      </w:r>
-      <w:r>
-        <w:rPr>
-          <w:rFonts w:ascii="Times New Roman" w:hAnsi="Times New Roman"/>
-          <w:sz w:val="20"/>
-          <w:szCs w:val="20"/>
-        </w:rPr>
-        <w:t>ti</w:t>
-      </w:r>
-      <w:r>
-        <w:rPr>
-          <w:rFonts w:ascii="Times New Roman" w:hAnsi="Times New Roman"/>
-          <w:spacing w:val="-2"/>
-          <w:sz w:val="20"/>
-          <w:szCs w:val="20"/>
-        </w:rPr>
-        <w:t>v</w:t>
-      </w:r>
-      <w:r>
-        <w:rPr>
-          <w:rFonts w:ascii="Times New Roman" w:hAnsi="Times New Roman"/>
-          <w:sz w:val="20"/>
-          <w:szCs w:val="20"/>
-        </w:rPr>
-        <w:t>e</w:t>
-      </w:r>
-      <w:r>
-        <w:rPr>
-          <w:rFonts w:ascii="Times New Roman" w:hAnsi="Times New Roman"/>
-          <w:spacing w:val="-7"/>
-          <w:sz w:val="20"/>
-          <w:szCs w:val="20"/>
-        </w:rPr>
-        <w:t xml:space="preserve"> </w:t>
-      </w:r>
-      <w:r>
-        <w:rPr>
-          <w:rFonts w:ascii="Times New Roman" w:hAnsi="Times New Roman"/>
-          <w:sz w:val="20"/>
-          <w:szCs w:val="20"/>
-        </w:rPr>
-        <w:t xml:space="preserve">C, </w:t>
-      </w:r>
-      <w:r>
-        <w:rPr>
-          <w:rFonts w:ascii="Times New Roman" w:hAnsi="Times New Roman"/>
-          <w:sz w:val="20"/>
-          <w:szCs w:val="20"/>
-        </w:rPr>
-        <w:t>H</w:t>
-      </w:r>
-      <w:r>
-        <w:rPr>
-          <w:rFonts w:ascii="Times New Roman" w:hAnsi="Times New Roman"/>
-          <w:spacing w:val="3"/>
-          <w:sz w:val="20"/>
-          <w:szCs w:val="20"/>
-        </w:rPr>
-        <w:t>T</w:t>
-      </w:r>
-      <w:r>
-        <w:rPr>
-          <w:rFonts w:ascii="Times New Roman" w:hAnsi="Times New Roman"/>
-          <w:sz w:val="20"/>
-          <w:szCs w:val="20"/>
-        </w:rPr>
-        <w:t>M</w:t>
-      </w:r>
-      <w:r>
-        <w:rPr>
-          <w:rFonts w:ascii="Times New Roman" w:hAnsi="Times New Roman"/>
-          <w:spacing w:val="1"/>
-          <w:sz w:val="20"/>
-          <w:szCs w:val="20"/>
-        </w:rPr>
-        <w:t>L</w:t>
-      </w:r>
-      <w:r>
-        <w:rPr>
-          <w:rFonts w:ascii="Times New Roman" w:hAnsi="Times New Roman"/>
-          <w:spacing w:val="1"/>
-          <w:sz w:val="20"/>
-          <w:szCs w:val="20"/>
-        </w:rPr>
-        <w:t xml:space="preserve">, CSS, PHP, JavaScript, </w:t>
-      </w:r>
-      <w:r>
-        <w:rPr>
-          <w:rFonts w:ascii="Times New Roman" w:hAnsi="Times New Roman"/>
-          <w:spacing w:val="1"/>
-          <w:sz w:val="20"/>
-          <w:szCs w:val="20"/>
-        </w:rPr>
-        <w:t>Jquery,</w:t>
-      </w:r>
-      <w:r>
-        <w:rPr>
-          <w:rFonts w:ascii="Times New Roman" w:hAnsi="Times New Roman"/>
-          <w:spacing w:val="1"/>
-          <w:sz w:val="20"/>
-          <w:szCs w:val="20"/>
-        </w:rPr>
-        <w:t xml:space="preserve"> MySQL,</w:t>
-      </w:r>
-      <w:r>
-        <w:rPr>
-          <w:rFonts w:ascii="Times New Roman" w:hAnsi="Times New Roman"/>
-          <w:spacing w:val="1"/>
-          <w:sz w:val="20"/>
-          <w:szCs w:val="20"/>
-        </w:rPr>
-        <w:t xml:space="preserve"> </w:t>
-      </w:r>
-      <w:r>
-        <w:rPr>
-          <w:rFonts w:ascii="Times New Roman" w:hAnsi="Times New Roman"/>
-          <w:spacing w:val="1"/>
-          <w:sz w:val="20"/>
-          <w:szCs w:val="20"/>
-        </w:rPr>
-        <w:t xml:space="preserve">PhoneGap, </w:t>
-      </w:r>
-      <w:r>
-        <w:rPr>
-          <w:rFonts w:ascii="Times New Roman" w:hAnsi="Times New Roman"/>
-          <w:spacing w:val="1"/>
-          <w:sz w:val="20"/>
-          <w:szCs w:val="20"/>
-        </w:rPr>
-        <w:t>Ruby on Rails</w:t>
-      </w:r>
-      <w:r>
-        <w:rPr>
-          <w:rFonts w:ascii="Times New Roman" w:hAnsi="Times New Roman"/>
-          <w:spacing w:val="1"/>
-          <w:sz w:val="20"/>
-          <w:szCs w:val="20"/>
-        </w:rPr>
-        <w:t>,</w:t>
-      </w:r>
-      <w:r>
-        <w:rPr>
-          <w:rFonts w:ascii="Times New Roman" w:hAnsi="Times New Roman"/>
-          <w:spacing w:val="1"/>
-          <w:sz w:val="20"/>
-          <w:szCs w:val="20"/>
-        </w:rPr>
-        <w:t xml:space="preserve"> </w:t>
-      </w:r>
-      <w:r>
-        <w:rPr>
-          <w:rFonts w:ascii="Times New Roman" w:hAnsi="Times New Roman"/>
-          <w:spacing w:val="1"/>
-          <w:sz w:val="20"/>
-          <w:szCs w:val="20"/>
-        </w:rPr>
-        <w:t>iOS</w:t>
-      </w:r>
-      <w:r>
-        <w:rPr>
-          <w:rFonts w:ascii="Times New Roman" w:hAnsi="Times New Roman"/>
-          <w:spacing w:val="1"/>
-          <w:sz w:val="20"/>
-          <w:szCs w:val="20"/>
-        </w:rPr>
-        <w:t>, Windows Phone, Android</w:t>
-      </w:r>
-      <w:r>
-        <w:rPr>
-          <w:rFonts w:ascii="Times New Roman" w:hAnsi="Times New Roman"/>
-          <w:sz w:val="20"/>
-          <w:szCs w:val="20"/>
-        </w:rPr>
-        <w:t>,</w:t>
-      </w:r>
-      <w:r>
-        <w:rPr>
-          <w:rFonts w:ascii="Times New Roman" w:hAnsi="Times New Roman"/>
-          <w:spacing w:val="-5"/>
-          <w:sz w:val="20"/>
-          <w:szCs w:val="20"/>
-        </w:rPr>
-        <w:t xml:space="preserve"> </w:t>
-      </w:r>
-      <w:r>
-        <w:rPr>
-          <w:rFonts w:ascii="Times New Roman" w:hAnsi="Times New Roman"/>
-          <w:spacing w:val="-2"/>
-          <w:sz w:val="20"/>
-          <w:szCs w:val="20"/>
-        </w:rPr>
-        <w:t>L</w:t>
-      </w:r>
-      <w:r>
-        <w:rPr>
-          <w:rFonts w:ascii="Times New Roman" w:hAnsi="Times New Roman"/>
-          <w:sz w:val="20"/>
-          <w:szCs w:val="20"/>
-        </w:rPr>
-        <w:t>a</w:t>
-      </w:r>
-      <w:r>
-        <w:rPr>
-          <w:rFonts w:ascii="Times New Roman" w:hAnsi="Times New Roman"/>
-          <w:spacing w:val="3"/>
-          <w:sz w:val="20"/>
-          <w:szCs w:val="20"/>
-        </w:rPr>
-        <w:t>T</w:t>
-      </w:r>
-      <w:r>
-        <w:rPr>
-          <w:rFonts w:ascii="Times New Roman" w:hAnsi="Times New Roman"/>
-          <w:sz w:val="20"/>
-          <w:szCs w:val="20"/>
-        </w:rPr>
-        <w:t>e</w:t>
-      </w:r>
-      <w:r>
-        <w:rPr>
-          <w:rFonts w:ascii="Times New Roman" w:hAnsi="Times New Roman"/>
-          <w:spacing w:val="1"/>
-          <w:sz w:val="20"/>
-          <w:szCs w:val="20"/>
-        </w:rPr>
-        <w:t>X</w:t>
+        <w:t xml:space="preserve">APIs Used: Facebook, </w:t>
+      </w:r>
+      <w:r>
+        <w:rPr>
+          <w:rFonts w:ascii="Times New Roman" w:hAnsi="Times New Roman"/>
+          <w:spacing w:val="1"/>
+          <w:sz w:val="20"/>
+          <w:szCs w:val="20"/>
+        </w:rPr>
+        <w:t>Google</w:t>
+      </w:r>
+      <w:r>
+        <w:rPr>
+          <w:rFonts w:ascii="Times New Roman" w:hAnsi="Times New Roman"/>
+          <w:spacing w:val="1"/>
+          <w:sz w:val="20"/>
+          <w:szCs w:val="20"/>
+        </w:rPr>
+        <w:t xml:space="preserve">, Firebase, </w:t>
+      </w:r>
+      <w:proofErr w:type="spellStart"/>
+      <w:r>
+        <w:rPr>
+          <w:rFonts w:ascii="Times New Roman" w:hAnsi="Times New Roman"/>
+          <w:spacing w:val="1"/>
+          <w:sz w:val="20"/>
+          <w:szCs w:val="20"/>
+        </w:rPr>
+        <w:t>Twilio</w:t>
+      </w:r>
+      <w:proofErr w:type="spellEnd"/>
+      <w:r>
+        <w:rPr>
+          <w:rFonts w:ascii="Times New Roman" w:hAnsi="Times New Roman"/>
+          <w:spacing w:val="1"/>
+          <w:sz w:val="20"/>
+          <w:szCs w:val="20"/>
+        </w:rPr>
+        <w:t xml:space="preserve">, SendGrid, Tokbox, </w:t>
+      </w:r>
+      <w:r>
+        <w:rPr>
+          <w:rFonts w:ascii="Times New Roman" w:hAnsi="Times New Roman"/>
+          <w:spacing w:val="1"/>
+          <w:sz w:val="20"/>
+          <w:szCs w:val="20"/>
+        </w:rPr>
+        <w:t xml:space="preserve">Twitter, </w:t>
+      </w:r>
+      <w:r>
+        <w:rPr>
+          <w:rFonts w:ascii="Times New Roman" w:hAnsi="Times New Roman"/>
+          <w:spacing w:val="1"/>
+          <w:sz w:val="20"/>
+          <w:szCs w:val="20"/>
+        </w:rPr>
+        <w:t>Singly, Amazon, Yahoo</w:t>
       </w:r>
     </w:p>
     <w:p>
@@ -5245,7 +5459,7 @@
           <w:sz w:val="20"/>
           <w:szCs w:val="20"/>
         </w:rPr>
-        <w:t>v</w:t>
+        <w:t>V</w:t>
       </w:r>
       <w:r>
         <w:rPr>
@@ -5287,7 +5501,15 @@
           <w:sz w:val="20"/>
           <w:szCs w:val="20"/>
         </w:rPr>
-        <w:t>/a</w:t>
+        <w:t>/</w:t>
+      </w:r>
+      <w:r>
+        <w:rPr>
+          <w:rFonts w:ascii="Times New Roman" w:hAnsi="Times New Roman"/>
+          <w:sz w:val="20"/>
+          <w:szCs w:val="20"/>
+        </w:rPr>
+        <w:t>A</w:t>
       </w:r>
       <w:r>
         <w:rPr>
@@ -5327,6 +5549,120 @@
       <w:r>
         <w:rPr>
           <w:rFonts w:ascii="Times New Roman" w:hAnsi="Times New Roman"/>
+          <w:spacing w:val="-8"/>
+          <w:sz w:val="20"/>
+          <w:szCs w:val="20"/>
+        </w:rPr>
+        <w:t>E</w:t>
+      </w:r>
+      <w:r>
+        <w:rPr>
+          <w:rFonts w:ascii="Times New Roman" w:hAnsi="Times New Roman"/>
+          <w:spacing w:val="1"/>
+          <w:sz w:val="20"/>
+          <w:szCs w:val="20"/>
+        </w:rPr>
+        <w:t>d</w:t>
+      </w:r>
+      <w:r>
+        <w:rPr>
+          <w:rFonts w:ascii="Times New Roman" w:hAnsi="Times New Roman"/>
+          <w:sz w:val="20"/>
+          <w:szCs w:val="20"/>
+        </w:rPr>
+        <w:t>it</w:t>
+      </w:r>
+      <w:r>
+        <w:rPr>
+          <w:rFonts w:ascii="Times New Roman" w:hAnsi="Times New Roman"/>
+          <w:spacing w:val="2"/>
+          <w:sz w:val="20"/>
+          <w:szCs w:val="20"/>
+        </w:rPr>
+        <w:t>i</w:t>
+      </w:r>
+      <w:r>
+        <w:rPr>
+          <w:rFonts w:ascii="Times New Roman" w:hAnsi="Times New Roman"/>
+          <w:spacing w:val="-1"/>
+          <w:sz w:val="20"/>
+          <w:szCs w:val="20"/>
+        </w:rPr>
+        <w:t>n</w:t>
+      </w:r>
+      <w:r>
+        <w:rPr>
+          <w:rFonts w:ascii="Times New Roman" w:hAnsi="Times New Roman"/>
+          <w:sz w:val="20"/>
+          <w:szCs w:val="20"/>
+        </w:rPr>
+        <w:t>g</w:t>
+      </w:r>
+      <w:r>
+        <w:rPr>
+          <w:rFonts w:ascii="Times New Roman" w:hAnsi="Times New Roman"/>
+          <w:spacing w:val="-5"/>
+          <w:sz w:val="20"/>
+          <w:szCs w:val="20"/>
+        </w:rPr>
+        <w:t xml:space="preserve"> </w:t>
+      </w:r>
+      <w:r>
+        <w:rPr>
+          <w:rFonts w:ascii="Times New Roman" w:hAnsi="Times New Roman"/>
+          <w:spacing w:val="3"/>
+          <w:sz w:val="20"/>
+          <w:szCs w:val="20"/>
+        </w:rPr>
+        <w:t>a</w:t>
+      </w:r>
+      <w:r>
+        <w:rPr>
+          <w:rFonts w:ascii="Times New Roman" w:hAnsi="Times New Roman"/>
+          <w:spacing w:val="-1"/>
+          <w:sz w:val="20"/>
+          <w:szCs w:val="20"/>
+        </w:rPr>
+        <w:t>n</w:t>
+      </w:r>
+      <w:r>
+        <w:rPr>
+          <w:rFonts w:ascii="Times New Roman" w:hAnsi="Times New Roman"/>
+          <w:sz w:val="20"/>
+          <w:szCs w:val="20"/>
+        </w:rPr>
+        <w:t>d</w:t>
+      </w:r>
+      <w:r>
+        <w:rPr>
+          <w:rFonts w:ascii="Times New Roman" w:hAnsi="Times New Roman"/>
+          <w:spacing w:val="-2"/>
+          <w:sz w:val="20"/>
+          <w:szCs w:val="20"/>
+        </w:rPr>
+        <w:t xml:space="preserve"> </w:t>
+      </w:r>
+      <w:r>
+        <w:rPr>
+          <w:rFonts w:ascii="Times New Roman" w:hAnsi="Times New Roman"/>
+          <w:spacing w:val="-1"/>
+          <w:sz w:val="20"/>
+          <w:szCs w:val="20"/>
+        </w:rPr>
+        <w:t>S</w:t>
+      </w:r>
+      <w:r>
+        <w:rPr>
+          <w:rFonts w:ascii="Times New Roman" w:hAnsi="Times New Roman"/>
+          <w:spacing w:val="1"/>
+          <w:sz w:val="20"/>
+          <w:szCs w:val="20"/>
+        </w:rPr>
+        <w:t>p</w:t>
+      </w:r>
+      <w:r>
+        <w:rPr>
+          <w:rFonts w:ascii="Times New Roman" w:hAnsi="Times New Roman"/>
           <w:sz w:val="20"/>
           <w:szCs w:val="20"/>
         </w:rPr>
@@ -5339,46 +5675,20 @@
           <w:sz w:val="20"/>
           <w:szCs w:val="20"/>
         </w:rPr>
-        <w:t>d</w:t>
-      </w:r>
-      <w:r>
-        <w:rPr>
-          <w:rFonts w:ascii="Times New Roman" w:hAnsi="Times New Roman"/>
-          <w:sz w:val="20"/>
-          <w:szCs w:val="20"/>
-        </w:rPr>
-        <w:t>it</w:t>
-      </w:r>
-      <w:r>
-        <w:rPr>
-          <w:rFonts w:ascii="Times New Roman" w:hAnsi="Times New Roman"/>
-          <w:spacing w:val="2"/>
-          <w:sz w:val="20"/>
-          <w:szCs w:val="20"/>
-        </w:rPr>
-        <w:t>i</w:t>
-      </w:r>
-      <w:r>
-        <w:rPr>
-          <w:rFonts w:ascii="Times New Roman" w:hAnsi="Times New Roman"/>
-          <w:spacing w:val="-1"/>
-          <w:sz w:val="20"/>
-          <w:szCs w:val="20"/>
-        </w:rPr>
-        <w:t>n</w:t>
-      </w:r>
-      <w:r>
-        <w:rPr>
-          <w:rFonts w:ascii="Times New Roman" w:hAnsi="Times New Roman"/>
-          <w:sz w:val="20"/>
-          <w:szCs w:val="20"/>
-        </w:rPr>
-        <w:t>g</w:t>
-      </w:r>
-      <w:r>
-        <w:rPr>
-          <w:rFonts w:ascii="Times New Roman" w:hAnsi="Times New Roman"/>
-          <w:spacing w:val="-5"/>
+        <w:t>c</w:t>
+      </w:r>
+      <w:r>
+        <w:rPr>
+          <w:rFonts w:ascii="Times New Roman" w:hAnsi="Times New Roman"/>
+          <w:sz w:val="20"/>
+          <w:szCs w:val="20"/>
+        </w:rPr>
+        <w:t>ial</w:t>
+      </w:r>
+      <w:r>
+        <w:rPr>
+          <w:rFonts w:ascii="Times New Roman" w:hAnsi="Times New Roman"/>
+          <w:spacing w:val="-6"/>
           <w:sz w:val="20"/>
           <w:szCs w:val="20"/>
         </w:rPr>
@@ -5387,97 +5697,10 @@
       <w:r>
         <w:rPr>
           <w:rFonts w:ascii="Times New Roman" w:hAnsi="Times New Roman"/>
-          <w:spacing w:val="3"/>
-          <w:sz w:val="20"/>
-          <w:szCs w:val="20"/>
-        </w:rPr>
-        <w:t>a</w:t>
-      </w:r>
-      <w:r>
-        <w:rPr>
-          <w:rFonts w:ascii="Times New Roman" w:hAnsi="Times New Roman"/>
-          <w:spacing w:val="-1"/>
-          <w:sz w:val="20"/>
-          <w:szCs w:val="20"/>
-        </w:rPr>
-        <w:t>n</w:t>
-      </w:r>
-      <w:r>
-        <w:rPr>
-          <w:rFonts w:ascii="Times New Roman" w:hAnsi="Times New Roman"/>
-          <w:sz w:val="20"/>
-          <w:szCs w:val="20"/>
-        </w:rPr>
-        <w:t>d</w:t>
-      </w:r>
-      <w:r>
-        <w:rPr>
-          <w:rFonts w:ascii="Times New Roman" w:hAnsi="Times New Roman"/>
-          <w:spacing w:val="-2"/>
-          <w:sz w:val="20"/>
-          <w:szCs w:val="20"/>
-        </w:rPr>
-        <w:t xml:space="preserve"> </w:t>
-      </w:r>
-      <w:r>
-        <w:rPr>
-          <w:rFonts w:ascii="Times New Roman" w:hAnsi="Times New Roman"/>
-          <w:spacing w:val="-1"/>
-          <w:sz w:val="20"/>
-          <w:szCs w:val="20"/>
-        </w:rPr>
-        <w:t>s</w:t>
-      </w:r>
-      <w:r>
-        <w:rPr>
-          <w:rFonts w:ascii="Times New Roman" w:hAnsi="Times New Roman"/>
-          <w:spacing w:val="1"/>
-          <w:sz w:val="20"/>
-          <w:szCs w:val="20"/>
-        </w:rPr>
-        <w:t>p</w:t>
-      </w:r>
-      <w:r>
-        <w:rPr>
-          <w:rFonts w:ascii="Times New Roman" w:hAnsi="Times New Roman"/>
-          <w:sz w:val="20"/>
-          <w:szCs w:val="20"/>
-        </w:rPr>
-        <w:t>e</w:t>
-      </w:r>
-      <w:r>
-        <w:rPr>
-          <w:rFonts w:ascii="Times New Roman" w:hAnsi="Times New Roman"/>
-          <w:spacing w:val="1"/>
-          <w:sz w:val="20"/>
-          <w:szCs w:val="20"/>
-        </w:rPr>
-        <w:t>c</w:t>
-      </w:r>
-      <w:r>
-        <w:rPr>
-          <w:rFonts w:ascii="Times New Roman" w:hAnsi="Times New Roman"/>
-          <w:sz w:val="20"/>
-          <w:szCs w:val="20"/>
-        </w:rPr>
-        <w:t>ial</w:t>
-      </w:r>
-      <w:r>
-        <w:rPr>
-          <w:rFonts w:ascii="Times New Roman" w:hAnsi="Times New Roman"/>
-          <w:spacing w:val="-6"/>
-          <w:sz w:val="20"/>
-          <w:szCs w:val="20"/>
-        </w:rPr>
-        <w:t xml:space="preserve"> </w:t>
-      </w:r>
-      <w:r>
-        <w:rPr>
-          <w:rFonts w:ascii="Times New Roman" w:hAnsi="Times New Roman"/>
-          <w:sz w:val="20"/>
-          <w:szCs w:val="20"/>
-        </w:rPr>
-        <w:t>e</w:t>
+          <w:sz w:val="20"/>
+          <w:szCs w:val="20"/>
+        </w:rPr>
+        <w:t>E</w:t>
       </w:r>
       <w:r>
         <w:rPr>
@@ -5720,6 +5943,15 @@
           <w:sz w:val="20"/>
           <w:szCs w:val="20"/>
         </w:rPr>
+        <w:t xml:space="preserve"> (UPE)</w:t>
+      </w:r>
+      <w:r>
+        <w:rPr>
+          <w:rFonts w:ascii="Times New Roman" w:hAnsi="Times New Roman"/>
+          <w:bCs/>
+          <w:sz w:val="20"/>
+          <w:szCs w:val="20"/>
+        </w:rPr>
         <w:t xml:space="preserve"> </w:t>
       </w:r>
       <w:r>
@@ -6035,6 +6267,14 @@
           <w:sz w:val="20"/>
           <w:szCs w:val="20"/>
         </w:rPr>
+        <w:t xml:space="preserve"> (ACM)</w:t>
+      </w:r>
+      <w:r>
+        <w:rPr>
+          <w:rFonts w:ascii="Times New Roman" w:hAnsi="Times New Roman"/>
+          <w:sz w:val="20"/>
+          <w:szCs w:val="20"/>
+        </w:rPr>
         <w:t xml:space="preserve"> - </w:t>
       </w:r>
       <w:r>
@@ -6079,7 +6319,23 @@
           <w:szCs w:val="20"/>
         </w:rPr>
         <w:tab/>
-        <w:t>Tau Beta Pi Honor Society</w:t>
+        <w:t>Tau Beta Pi</w:t>
+      </w:r>
+      <w:r>
+        <w:rPr>
+          <w:rFonts w:ascii="Times New Roman" w:hAnsi="Times New Roman"/>
+          <w:sz w:val="20"/>
+          <w:szCs w:val="20"/>
+        </w:rPr>
+        <w:t xml:space="preserve"> (TBP)</w:t>
+      </w:r>
+      <w:r>
+        <w:rPr>
+          <w:rFonts w:ascii="Times New Roman" w:hAnsi="Times New Roman"/>
+          <w:sz w:val="20"/>
+          <w:szCs w:val="20"/>
+        </w:rPr>
+        <w:t xml:space="preserve"> Honor Society</w:t>
       </w:r>
       <w:r>
         <w:rPr>
@@ -6279,11 +6535,19 @@
         <w:ind w:left="100"/>
         <w:rPr>
           <w:rFonts w:ascii="Times New Roman" w:hAnsi="Times New Roman"/>
+          <w:sz w:val="20"/>
+          <w:szCs w:val="20"/>
+        </w:rPr>
+      </w:pPr>
+      <w:r>
+        <w:rPr>
+          <w:rFonts w:ascii="Times New Roman" w:hAnsi="Times New Roman"/>
           <w:spacing w:val="-1"/>
           <w:sz w:val="20"/>
           <w:szCs w:val="20"/>
         </w:rPr>
-      </w:pPr>
+        <w:tab/>
+      </w:r>
       <w:r>
         <w:rPr>
           <w:rFonts w:ascii="Times New Roman" w:hAnsi="Times New Roman"/>
@@ -6291,7 +6555,7 @@
           <w:sz w:val="20"/>
           <w:szCs w:val="20"/>
         </w:rPr>
-        <w:tab/>
+        <w:t xml:space="preserve">Archery, </w:t>
       </w:r>
       <w:r>
         <w:rPr>
@@ -6300,10 +6564,26 @@
           <w:sz w:val="20"/>
           <w:szCs w:val="20"/>
         </w:rPr>
-        <w:t xml:space="preserve">Archery, </w:t>
-      </w:r>
-      <w:bookmarkStart w:id="0" w:name="_GoBack"/>
-      <w:bookmarkEnd w:id="0"/>
+        <w:t>Ru</w:t>
+      </w:r>
+      <w:r>
+        <w:rPr>
+          <w:rFonts w:ascii="Times New Roman" w:hAnsi="Times New Roman"/>
+          <w:spacing w:val="1"/>
+          <w:sz w:val="20"/>
+          <w:szCs w:val="20"/>
+        </w:rPr>
+        <w:t>b</w:t>
+      </w:r>
+      <w:r>
+        <w:rPr>
+          <w:rFonts w:ascii="Times New Roman" w:hAnsi="Times New Roman"/>
+          <w:spacing w:val="2"/>
+          <w:sz w:val="20"/>
+          <w:szCs w:val="20"/>
+        </w:rPr>
+        <w:t>i</w:t>
+      </w:r>
       <w:r>
         <w:rPr>
           <w:rFonts w:ascii="Times New Roman" w:hAnsi="Times New Roman"/>
@@ -6311,12 +6591,56 @@
           <w:sz w:val="20"/>
           <w:szCs w:val="20"/>
         </w:rPr>
-        <w:t>Ru</w:t>
-      </w:r>
-      <w:r>
-        <w:rPr>
-          <w:rFonts w:ascii="Times New Roman" w:hAnsi="Times New Roman"/>
-          <w:spacing w:val="1"/>
+        <w:t>k</w:t>
+      </w:r>
+      <w:r>
+        <w:rPr>
+          <w:rFonts w:ascii="Times New Roman" w:hAnsi="Times New Roman"/>
+          <w:spacing w:val="1"/>
+          <w:sz w:val="20"/>
+          <w:szCs w:val="20"/>
+        </w:rPr>
+        <w:t>’</w:t>
+      </w:r>
+      <w:r>
+        <w:rPr>
+          <w:rFonts w:ascii="Times New Roman" w:hAnsi="Times New Roman"/>
+          <w:sz w:val="20"/>
+          <w:szCs w:val="20"/>
+        </w:rPr>
+        <w:t>s</w:t>
+      </w:r>
+      <w:r>
+        <w:rPr>
+          <w:rFonts w:ascii="Times New Roman" w:hAnsi="Times New Roman"/>
+          <w:spacing w:val="-6"/>
+          <w:sz w:val="20"/>
+          <w:szCs w:val="20"/>
+        </w:rPr>
+        <w:t xml:space="preserve"> </w:t>
+      </w:r>
+      <w:r>
+        <w:rPr>
+          <w:rFonts w:ascii="Times New Roman" w:hAnsi="Times New Roman"/>
+          <w:spacing w:val="1"/>
+          <w:sz w:val="20"/>
+          <w:szCs w:val="20"/>
+        </w:rPr>
+        <w:t>C</w:t>
+      </w:r>
+      <w:r>
+        <w:rPr>
+          <w:rFonts w:ascii="Times New Roman" w:hAnsi="Times New Roman"/>
+          <w:spacing w:val="-1"/>
+          <w:sz w:val="20"/>
+          <w:szCs w:val="20"/>
+        </w:rPr>
+        <w:t>u</w:t>
+      </w:r>
+      <w:r>
+        <w:rPr>
+          <w:rFonts w:ascii="Times New Roman" w:hAnsi="Times New Roman"/>
+          <w:spacing w:val="3"/>
           <w:sz w:val="20"/>
           <w:szCs w:val="20"/>
         </w:rPr>
@@ -6325,11 +6649,182 @@
       <w:r>
         <w:rPr>
           <w:rFonts w:ascii="Times New Roman" w:hAnsi="Times New Roman"/>
+          <w:sz w:val="20"/>
+          <w:szCs w:val="20"/>
+        </w:rPr>
+        <w:t>e,</w:t>
+      </w:r>
+      <w:r>
+        <w:rPr>
+          <w:rFonts w:ascii="Times New Roman" w:hAnsi="Times New Roman"/>
+          <w:spacing w:val="-4"/>
+          <w:sz w:val="20"/>
+          <w:szCs w:val="20"/>
+        </w:rPr>
+        <w:t xml:space="preserve"> </w:t>
+      </w:r>
+      <w:r>
+        <w:rPr>
+          <w:rFonts w:ascii="Times New Roman" w:hAnsi="Times New Roman"/>
+          <w:sz w:val="20"/>
+          <w:szCs w:val="20"/>
+        </w:rPr>
+        <w:t>Vi</w:t>
+      </w:r>
+      <w:r>
+        <w:rPr>
+          <w:rFonts w:ascii="Times New Roman" w:hAnsi="Times New Roman"/>
+          <w:spacing w:val="1"/>
+          <w:sz w:val="20"/>
+          <w:szCs w:val="20"/>
+        </w:rPr>
+        <w:t>d</w:t>
+      </w:r>
+      <w:r>
+        <w:rPr>
+          <w:rFonts w:ascii="Times New Roman" w:hAnsi="Times New Roman"/>
+          <w:sz w:val="20"/>
+          <w:szCs w:val="20"/>
+        </w:rPr>
+        <w:t>eo a</w:t>
+      </w:r>
+      <w:r>
+        <w:rPr>
+          <w:rFonts w:ascii="Times New Roman" w:hAnsi="Times New Roman"/>
+          <w:spacing w:val="-1"/>
+          <w:sz w:val="20"/>
+          <w:szCs w:val="20"/>
+        </w:rPr>
+        <w:t>n</w:t>
+      </w:r>
+      <w:r>
+        <w:rPr>
+          <w:rFonts w:ascii="Times New Roman" w:hAnsi="Times New Roman"/>
+          <w:sz w:val="20"/>
+          <w:szCs w:val="20"/>
+        </w:rPr>
+        <w:t>d</w:t>
+      </w:r>
+      <w:r>
+        <w:rPr>
+          <w:rFonts w:ascii="Times New Roman" w:hAnsi="Times New Roman"/>
+          <w:spacing w:val="-2"/>
+          <w:sz w:val="20"/>
+          <w:szCs w:val="20"/>
+        </w:rPr>
+        <w:t xml:space="preserve"> </w:t>
+      </w:r>
+      <w:r>
+        <w:rPr>
+          <w:rFonts w:ascii="Times New Roman" w:hAnsi="Times New Roman"/>
+          <w:spacing w:val="-1"/>
+          <w:sz w:val="20"/>
+          <w:szCs w:val="20"/>
+        </w:rPr>
+        <w:t>C</w:t>
+      </w:r>
+      <w:r>
+        <w:rPr>
+          <w:rFonts w:ascii="Times New Roman" w:hAnsi="Times New Roman"/>
+          <w:sz w:val="20"/>
+          <w:szCs w:val="20"/>
+        </w:rPr>
+        <w:t>a</w:t>
+      </w:r>
+      <w:r>
+        <w:rPr>
+          <w:rFonts w:ascii="Times New Roman" w:hAnsi="Times New Roman"/>
+          <w:spacing w:val="1"/>
+          <w:sz w:val="20"/>
+          <w:szCs w:val="20"/>
+        </w:rPr>
+        <w:t>r</w:t>
+      </w:r>
+      <w:r>
+        <w:rPr>
+          <w:rFonts w:ascii="Times New Roman" w:hAnsi="Times New Roman"/>
+          <w:sz w:val="20"/>
+          <w:szCs w:val="20"/>
+        </w:rPr>
+        <w:t>d</w:t>
+      </w:r>
+      <w:r>
+        <w:rPr>
+          <w:rFonts w:ascii="Times New Roman" w:hAnsi="Times New Roman"/>
+          <w:spacing w:val="-1"/>
+          <w:sz w:val="20"/>
+          <w:szCs w:val="20"/>
+        </w:rPr>
+        <w:t xml:space="preserve"> </w:t>
+      </w:r>
+      <w:r>
+        <w:rPr>
+          <w:rFonts w:ascii="Times New Roman" w:hAnsi="Times New Roman"/>
+          <w:sz w:val="20"/>
+          <w:szCs w:val="20"/>
+        </w:rPr>
+        <w:t>Ga</w:t>
+      </w:r>
+      <w:r>
+        <w:rPr>
+          <w:rFonts w:ascii="Times New Roman" w:hAnsi="Times New Roman"/>
+          <w:spacing w:val="-3"/>
+          <w:sz w:val="20"/>
+          <w:szCs w:val="20"/>
+        </w:rPr>
+        <w:t>m</w:t>
+      </w:r>
+      <w:r>
+        <w:rPr>
+          <w:rFonts w:ascii="Times New Roman" w:hAnsi="Times New Roman"/>
+          <w:spacing w:val="3"/>
+          <w:sz w:val="20"/>
+          <w:szCs w:val="20"/>
+        </w:rPr>
+        <w:t>e</w:t>
+      </w:r>
+      <w:r>
+        <w:rPr>
+          <w:rFonts w:ascii="Times New Roman" w:hAnsi="Times New Roman"/>
+          <w:spacing w:val="-1"/>
+          <w:sz w:val="20"/>
+          <w:szCs w:val="20"/>
+        </w:rPr>
+        <w:t>s</w:t>
+      </w:r>
+      <w:r>
+        <w:rPr>
+          <w:rFonts w:ascii="Times New Roman" w:hAnsi="Times New Roman"/>
+          <w:sz w:val="20"/>
+          <w:szCs w:val="20"/>
+        </w:rPr>
+        <w:t>,</w:t>
+      </w:r>
+      <w:r>
+        <w:rPr>
+          <w:rFonts w:ascii="Times New Roman" w:hAnsi="Times New Roman"/>
+          <w:spacing w:val="-5"/>
+          <w:sz w:val="20"/>
+          <w:szCs w:val="20"/>
+        </w:rPr>
+        <w:t xml:space="preserve"> </w:t>
+      </w:r>
+      <w:r>
+        <w:rPr>
+          <w:rFonts w:ascii="Times New Roman" w:hAnsi="Times New Roman"/>
           <w:spacing w:val="2"/>
           <w:sz w:val="20"/>
           <w:szCs w:val="20"/>
         </w:rPr>
-        <w:t>i</w:t>
+        <w:t>P</w:t>
+      </w:r>
+      <w:r>
+        <w:rPr>
+          <w:rFonts w:ascii="Times New Roman" w:hAnsi="Times New Roman"/>
+          <w:sz w:val="20"/>
+          <w:szCs w:val="20"/>
+        </w:rPr>
+        <w:t>a</w:t>
       </w:r>
       <w:r>
         <w:rPr>
@@ -6338,29 +6833,54 @@
           <w:sz w:val="20"/>
           <w:szCs w:val="20"/>
         </w:rPr>
-        <w:t>k</w:t>
-      </w:r>
-      <w:r>
-        <w:rPr>
-          <w:rFonts w:ascii="Times New Roman" w:hAnsi="Times New Roman"/>
-          <w:spacing w:val="1"/>
-          <w:sz w:val="20"/>
-          <w:szCs w:val="20"/>
-        </w:rPr>
-        <w:t>’</w:t>
-      </w:r>
-      <w:r>
-        <w:rPr>
-          <w:rFonts w:ascii="Times New Roman" w:hAnsi="Times New Roman"/>
-          <w:sz w:val="20"/>
-          <w:szCs w:val="20"/>
-        </w:rPr>
-        <w:t>s</w:t>
-      </w:r>
-      <w:r>
-        <w:rPr>
-          <w:rFonts w:ascii="Times New Roman" w:hAnsi="Times New Roman"/>
-          <w:spacing w:val="-6"/>
+        <w:t>rk</w:t>
+      </w:r>
+      <w:r>
+        <w:rPr>
+          <w:rFonts w:ascii="Times New Roman" w:hAnsi="Times New Roman"/>
+          <w:spacing w:val="1"/>
+          <w:sz w:val="20"/>
+          <w:szCs w:val="20"/>
+        </w:rPr>
+        <w:t>o</w:t>
+      </w:r>
+      <w:r>
+        <w:rPr>
+          <w:rFonts w:ascii="Times New Roman" w:hAnsi="Times New Roman"/>
+          <w:spacing w:val="-1"/>
+          <w:sz w:val="20"/>
+          <w:szCs w:val="20"/>
+        </w:rPr>
+        <w:t>u</w:t>
+      </w:r>
+      <w:r>
+        <w:rPr>
+          <w:rFonts w:ascii="Times New Roman" w:hAnsi="Times New Roman"/>
+          <w:spacing w:val="2"/>
+          <w:sz w:val="20"/>
+          <w:szCs w:val="20"/>
+        </w:rPr>
+        <w:t>r</w:t>
+      </w:r>
+      <w:r>
+        <w:rPr>
+          <w:rFonts w:ascii="Times New Roman" w:hAnsi="Times New Roman"/>
+          <w:sz w:val="20"/>
+          <w:szCs w:val="20"/>
+        </w:rPr>
+        <w:t>,</w:t>
+      </w:r>
+      <w:r>
+        <w:rPr>
+          <w:rFonts w:ascii="Times New Roman" w:hAnsi="Times New Roman"/>
+          <w:sz w:val="20"/>
+          <w:szCs w:val="20"/>
+        </w:rPr>
+        <w:t xml:space="preserve"> DDR,</w:t>
+      </w:r>
+      <w:r>
+        <w:rPr>
+          <w:rFonts w:ascii="Times New Roman" w:hAnsi="Times New Roman"/>
           <w:sz w:val="20"/>
           <w:szCs w:val="20"/>
         </w:rPr>
@@ -6369,273 +6889,6 @@
       <w:r>
         <w:rPr>
           <w:rFonts w:ascii="Times New Roman" w:hAnsi="Times New Roman"/>
-          <w:spacing w:val="1"/>
-          <w:sz w:val="20"/>
-          <w:szCs w:val="20"/>
-        </w:rPr>
-        <w:t>C</w:t>
-      </w:r>
-      <w:r>
-        <w:rPr>
-          <w:rFonts w:ascii="Times New Roman" w:hAnsi="Times New Roman"/>
-          <w:spacing w:val="-1"/>
-          <w:sz w:val="20"/>
-          <w:szCs w:val="20"/>
-        </w:rPr>
-        <w:t>u</w:t>
-      </w:r>
-      <w:r>
-        <w:rPr>
-          <w:rFonts w:ascii="Times New Roman" w:hAnsi="Times New Roman"/>
-          <w:spacing w:val="3"/>
-          <w:sz w:val="20"/>
-          <w:szCs w:val="20"/>
-        </w:rPr>
-        <w:t>b</w:t>
-      </w:r>
-      <w:r>
-        <w:rPr>
-          <w:rFonts w:ascii="Times New Roman" w:hAnsi="Times New Roman"/>
-          <w:sz w:val="20"/>
-          <w:szCs w:val="20"/>
-        </w:rPr>
-        <w:t>e,</w:t>
-      </w:r>
-      <w:r>
-        <w:rPr>
-          <w:rFonts w:ascii="Times New Roman" w:hAnsi="Times New Roman"/>
-          <w:spacing w:val="-4"/>
-          <w:sz w:val="20"/>
-          <w:szCs w:val="20"/>
-        </w:rPr>
-        <w:t xml:space="preserve"> </w:t>
-      </w:r>
-      <w:r>
-        <w:rPr>
-          <w:rFonts w:ascii="Times New Roman" w:hAnsi="Times New Roman"/>
-          <w:sz w:val="20"/>
-          <w:szCs w:val="20"/>
-        </w:rPr>
-        <w:t>Vi</w:t>
-      </w:r>
-      <w:r>
-        <w:rPr>
-          <w:rFonts w:ascii="Times New Roman" w:hAnsi="Times New Roman"/>
-          <w:spacing w:val="1"/>
-          <w:sz w:val="20"/>
-          <w:szCs w:val="20"/>
-        </w:rPr>
-        <w:t>d</w:t>
-      </w:r>
-      <w:r>
-        <w:rPr>
-          <w:rFonts w:ascii="Times New Roman" w:hAnsi="Times New Roman"/>
-          <w:sz w:val="20"/>
-          <w:szCs w:val="20"/>
-        </w:rPr>
-        <w:t>eo a</w:t>
-      </w:r>
-      <w:r>
-        <w:rPr>
-          <w:rFonts w:ascii="Times New Roman" w:hAnsi="Times New Roman"/>
-          <w:spacing w:val="-1"/>
-          <w:sz w:val="20"/>
-          <w:szCs w:val="20"/>
-        </w:rPr>
-        <w:t>n</w:t>
-      </w:r>
-      <w:r>
-        <w:rPr>
-          <w:rFonts w:ascii="Times New Roman" w:hAnsi="Times New Roman"/>
-          <w:sz w:val="20"/>
-          <w:szCs w:val="20"/>
-        </w:rPr>
-        <w:t>d</w:t>
-      </w:r>
-      <w:r>
-        <w:rPr>
-          <w:rFonts w:ascii="Times New Roman" w:hAnsi="Times New Roman"/>
-          <w:spacing w:val="-2"/>
-          <w:sz w:val="20"/>
-          <w:szCs w:val="20"/>
-        </w:rPr>
-        <w:t xml:space="preserve"> </w:t>
-      </w:r>
-      <w:r>
-        <w:rPr>
-          <w:rFonts w:ascii="Times New Roman" w:hAnsi="Times New Roman"/>
-          <w:spacing w:val="-1"/>
-          <w:sz w:val="20"/>
-          <w:szCs w:val="20"/>
-        </w:rPr>
-        <w:t>C</w:t>
-      </w:r>
-      <w:r>
-        <w:rPr>
-          <w:rFonts w:ascii="Times New Roman" w:hAnsi="Times New Roman"/>
-          <w:sz w:val="20"/>
-          <w:szCs w:val="20"/>
-        </w:rPr>
-        <w:t>a</w:t>
-      </w:r>
-      <w:r>
-        <w:rPr>
-          <w:rFonts w:ascii="Times New Roman" w:hAnsi="Times New Roman"/>
-          <w:spacing w:val="1"/>
-          <w:sz w:val="20"/>
-          <w:szCs w:val="20"/>
-        </w:rPr>
-        <w:t>r</w:t>
-      </w:r>
-      <w:r>
-        <w:rPr>
-          <w:rFonts w:ascii="Times New Roman" w:hAnsi="Times New Roman"/>
-          <w:sz w:val="20"/>
-          <w:szCs w:val="20"/>
-        </w:rPr>
-        <w:t>d</w:t>
-      </w:r>
-      <w:r>
-        <w:rPr>
-          <w:rFonts w:ascii="Times New Roman" w:hAnsi="Times New Roman"/>
-          <w:spacing w:val="-1"/>
-          <w:sz w:val="20"/>
-          <w:szCs w:val="20"/>
-        </w:rPr>
-        <w:t xml:space="preserve"> </w:t>
-      </w:r>
-      <w:r>
-        <w:rPr>
-          <w:rFonts w:ascii="Times New Roman" w:hAnsi="Times New Roman"/>
-          <w:sz w:val="20"/>
-          <w:szCs w:val="20"/>
-        </w:rPr>
-        <w:t>Ga</w:t>
-      </w:r>
-      <w:r>
-        <w:rPr>
-          <w:rFonts w:ascii="Times New Roman" w:hAnsi="Times New Roman"/>
-          <w:spacing w:val="-3"/>
-          <w:sz w:val="20"/>
-          <w:szCs w:val="20"/>
-        </w:rPr>
-        <w:t>m</w:t>
-      </w:r>
-      <w:r>
-        <w:rPr>
-          <w:rFonts w:ascii="Times New Roman" w:hAnsi="Times New Roman"/>
-          <w:spacing w:val="3"/>
-          <w:sz w:val="20"/>
-          <w:szCs w:val="20"/>
-        </w:rPr>
-        <w:t>e</w:t>
-      </w:r>
-      <w:r>
-        <w:rPr>
-          <w:rFonts w:ascii="Times New Roman" w:hAnsi="Times New Roman"/>
-          <w:spacing w:val="-1"/>
-          <w:sz w:val="20"/>
-          <w:szCs w:val="20"/>
-        </w:rPr>
-        <w:t>s</w:t>
-      </w:r>
-      <w:r>
-        <w:rPr>
-          <w:rFonts w:ascii="Times New Roman" w:hAnsi="Times New Roman"/>
-          <w:sz w:val="20"/>
-          <w:szCs w:val="20"/>
-        </w:rPr>
-        <w:t>,</w:t>
-      </w:r>
-      <w:r>
-        <w:rPr>
-          <w:rFonts w:ascii="Times New Roman" w:hAnsi="Times New Roman"/>
-          <w:spacing w:val="-5"/>
-          <w:sz w:val="20"/>
-          <w:szCs w:val="20"/>
-        </w:rPr>
-        <w:t xml:space="preserve"> </w:t>
-      </w:r>
-      <w:r>
-        <w:rPr>
-          <w:rFonts w:ascii="Times New Roman" w:hAnsi="Times New Roman"/>
-          <w:spacing w:val="2"/>
-          <w:sz w:val="20"/>
-          <w:szCs w:val="20"/>
-        </w:rPr>
-        <w:t>P</w:t>
-      </w:r>
-      <w:r>
-        <w:rPr>
-          <w:rFonts w:ascii="Times New Roman" w:hAnsi="Times New Roman"/>
-          <w:sz w:val="20"/>
-          <w:szCs w:val="20"/>
-        </w:rPr>
-        <w:t>a</w:t>
-      </w:r>
-      <w:r>
-        <w:rPr>
-          <w:rFonts w:ascii="Times New Roman" w:hAnsi="Times New Roman"/>
-          <w:spacing w:val="-1"/>
-          <w:sz w:val="20"/>
-          <w:szCs w:val="20"/>
-        </w:rPr>
-        <w:t>rk</w:t>
-      </w:r>
-      <w:r>
-        <w:rPr>
-          <w:rFonts w:ascii="Times New Roman" w:hAnsi="Times New Roman"/>
-          <w:spacing w:val="1"/>
-          <w:sz w:val="20"/>
-          <w:szCs w:val="20"/>
-        </w:rPr>
-        <w:t>o</w:t>
-      </w:r>
-      <w:r>
-        <w:rPr>
-          <w:rFonts w:ascii="Times New Roman" w:hAnsi="Times New Roman"/>
-          <w:spacing w:val="-1"/>
-          <w:sz w:val="20"/>
-          <w:szCs w:val="20"/>
-        </w:rPr>
-        <w:t>u</w:t>
-      </w:r>
-      <w:r>
-        <w:rPr>
-          <w:rFonts w:ascii="Times New Roman" w:hAnsi="Times New Roman"/>
-          <w:spacing w:val="2"/>
-          <w:sz w:val="20"/>
-          <w:szCs w:val="20"/>
-        </w:rPr>
-        <w:t>r</w:t>
-      </w:r>
-      <w:r>
-        <w:rPr>
-          <w:rFonts w:ascii="Times New Roman" w:hAnsi="Times New Roman"/>
-          <w:sz w:val="20"/>
-          <w:szCs w:val="20"/>
-        </w:rPr>
-        <w:t>,</w:t>
-      </w:r>
-      <w:r>
-        <w:rPr>
-          <w:rFonts w:ascii="Times New Roman" w:hAnsi="Times New Roman"/>
-          <w:sz w:val="20"/>
-          <w:szCs w:val="20"/>
-        </w:rPr>
-        <w:t xml:space="preserve"> DDR,</w:t>
-      </w:r>
-      <w:r>
-        <w:rPr>
-          <w:rFonts w:ascii="Times New Roman" w:hAnsi="Times New Roman"/>
-          <w:sz w:val="20"/>
-          <w:szCs w:val="20"/>
-        </w:rPr>
-        <w:t xml:space="preserve"> </w:t>
-      </w:r>
-      <w:r>
-        <w:rPr>
-          <w:rFonts w:ascii="Times New Roman" w:hAnsi="Times New Roman"/>
           <w:sz w:val="20"/>
           <w:szCs w:val="20"/>
         </w:rPr>
@@ -6647,7 +6900,15 @@
           <w:sz w:val="20"/>
           <w:szCs w:val="20"/>
         </w:rPr>
-        <w:t>and Skateboarding</w:t>
+        <w:t xml:space="preserve">and </w:t>
+      </w:r>
+      <w:r>
+        <w:rPr>
+          <w:rFonts w:ascii="Times New Roman" w:hAnsi="Times New Roman"/>
+          <w:sz w:val="20"/>
+          <w:szCs w:val="20"/>
+        </w:rPr>
+        <w:t>Snow Sports</w:t>
       </w:r>
     </w:p>
     <w:sectPr>

</xml_diff>